<commit_message>
update in Task 2 preparation and added input data - like countries or tool to import shape data
</commit_message>
<xml_diff>
--- a/SQL/WSM_data_warehouse/Task2/Zadanie 2.docx
+++ b/SQL/WSM_data_warehouse/Task2/Zadanie 2.docx
@@ -24,8 +24,19 @@
           <w:sz w:val="24"/>
           <w:szCs w:val="24"/>
         </w:rPr>
-        <w:t xml:space="preserve"> typu geography</w:t>
-      </w:r>
+        <w:t xml:space="preserve"> typu </w:t>
+      </w:r>
+      <w:proofErr w:type="spellStart"/>
+      <w:r>
+        <w:rPr>
+          <w:rFonts w:asciiTheme="majorHAnsi" w:hAnsiTheme="majorHAnsi"/>
+          <w:b/>
+          <w:sz w:val="24"/>
+          <w:szCs w:val="24"/>
+        </w:rPr>
+        <w:t>geography</w:t>
+      </w:r>
+      <w:proofErr w:type="spellEnd"/>
       <w:r>
         <w:rPr>
           <w:rFonts w:asciiTheme="majorHAnsi" w:hAnsiTheme="majorHAnsi"/>
@@ -69,7 +80,21 @@
         <w:rPr>
           <w:rFonts w:ascii="Cambria" w:hAnsi="Cambria"/>
         </w:rPr>
-        <w:t xml:space="preserve">współrzędne geograficzne (geography)   </w:t>
+        <w:t>współrzędne geograficzne (</w:t>
+      </w:r>
+      <w:proofErr w:type="spellStart"/>
+      <w:r>
+        <w:rPr>
+          <w:rFonts w:ascii="Cambria" w:hAnsi="Cambria"/>
+        </w:rPr>
+        <w:t>geography</w:t>
+      </w:r>
+      <w:proofErr w:type="spellEnd"/>
+      <w:r>
+        <w:rPr>
+          <w:rFonts w:ascii="Cambria" w:hAnsi="Cambria"/>
+        </w:rPr>
+        <w:t xml:space="preserve">)   </w:t>
       </w:r>
     </w:p>
     <w:p>
@@ -100,7 +125,21 @@
         <w:rPr>
           <w:rFonts w:ascii="Cambria" w:hAnsi="Cambria"/>
         </w:rPr>
-        <w:t>Celem poszerzenia istniejących bazy danych postanowiłem dodać tabelę zawierającą spis stolic oraz ich współrzędnych geograficznych dla krajów oznaczonych przez ISO Code. Taka tablica będzie możliwa do połączenia z istniejącymi na bazach Baza1 oraz Baza2 tabelami z Krajami, które następnie są wykorzystywane m.in. w Adresach.</w:t>
+        <w:t xml:space="preserve">Celem poszerzenia istniejących bazy danych postanowiłem dodać tabelę zawierającą spis stolic oraz ich współrzędnych geograficznych dla krajów oznaczonych przez ISO </w:t>
+      </w:r>
+      <w:proofErr w:type="spellStart"/>
+      <w:r>
+        <w:rPr>
+          <w:rFonts w:ascii="Cambria" w:hAnsi="Cambria"/>
+        </w:rPr>
+        <w:t>Code</w:t>
+      </w:r>
+      <w:proofErr w:type="spellEnd"/>
+      <w:r>
+        <w:rPr>
+          <w:rFonts w:ascii="Cambria" w:hAnsi="Cambria"/>
+        </w:rPr>
+        <w:t>. Taka tablica będzie możliwa do połączenia z istniejącymi na bazach Baza1 oraz Baza2 tabelami z Krajami, które następnie są wykorzystywane m.in. w Adresach.</w:t>
       </w:r>
     </w:p>
     <w:p>
@@ -115,6 +154,7 @@
         </w:rPr>
         <w:t xml:space="preserve">Jako wynik załączam skrypt: </w:t>
       </w:r>
+      <w:proofErr w:type="spellStart"/>
       <w:r>
         <w:rPr>
           <w:rFonts w:ascii="Cambria" w:hAnsi="Cambria"/>
@@ -127,6 +167,7 @@
         </w:rPr>
         <w:t>.sql</w:t>
       </w:r>
+      <w:proofErr w:type="spellEnd"/>
     </w:p>
     <w:p>
       <w:pPr>
@@ -144,7 +185,21 @@
         <w:rPr>
           <w:rFonts w:ascii="Cambria" w:hAnsi="Cambria"/>
         </w:rPr>
-        <w:t>wyniki oraz screeny:</w:t>
+        <w:t xml:space="preserve">wyniki oraz </w:t>
+      </w:r>
+      <w:proofErr w:type="spellStart"/>
+      <w:r>
+        <w:rPr>
+          <w:rFonts w:ascii="Cambria" w:hAnsi="Cambria"/>
+        </w:rPr>
+        <w:t>screeny</w:t>
+      </w:r>
+      <w:proofErr w:type="spellEnd"/>
+      <w:r>
+        <w:rPr>
+          <w:rFonts w:ascii="Cambria" w:hAnsi="Cambria"/>
+        </w:rPr>
+        <w:t>:</w:t>
       </w:r>
     </w:p>
     <w:p>
@@ -179,7 +234,18 @@
           <w:szCs w:val="19"/>
           <w:lang w:val="en-US"/>
         </w:rPr>
-        <w:t xml:space="preserve"> ISO</w:t>
+        <w:t xml:space="preserve"> </w:t>
+      </w:r>
+      <w:proofErr w:type="spellStart"/>
+      <w:r>
+        <w:rPr>
+          <w:rFonts w:ascii="Consolas" w:hAnsi="Consolas" w:cs="Consolas"/>
+          <w:color w:val="000000"/>
+          <w:sz w:val="19"/>
+          <w:szCs w:val="19"/>
+          <w:lang w:val="en-US"/>
+        </w:rPr>
+        <w:t>ISO</w:t>
       </w:r>
       <w:r>
         <w:rPr>
@@ -279,7 +345,18 @@
           <w:szCs w:val="19"/>
           <w:lang w:val="en-US"/>
         </w:rPr>
-        <w:t xml:space="preserve">Location_geo </w:t>
+        <w:t>Location_geo</w:t>
+      </w:r>
+      <w:proofErr w:type="spellEnd"/>
+      <w:r>
+        <w:rPr>
+          <w:rFonts w:ascii="Consolas" w:hAnsi="Consolas" w:cs="Consolas"/>
+          <w:color w:val="000000"/>
+          <w:sz w:val="19"/>
+          <w:szCs w:val="19"/>
+          <w:lang w:val="en-US"/>
+        </w:rPr>
+        <w:t xml:space="preserve"> </w:t>
       </w:r>
       <w:r>
         <w:rPr>
@@ -301,6 +378,7 @@
         </w:rPr>
         <w:t>,</w:t>
       </w:r>
+      <w:proofErr w:type="spellStart"/>
       <w:r>
         <w:rPr>
           <w:rFonts w:ascii="Consolas" w:hAnsi="Consolas" w:cs="Consolas"/>
@@ -331,6 +409,7 @@
         </w:rPr>
         <w:t>STAsText</w:t>
       </w:r>
+      <w:proofErr w:type="spellEnd"/>
       <w:r>
         <w:rPr>
           <w:rFonts w:ascii="Consolas" w:hAnsi="Consolas" w:cs="Consolas"/>
@@ -414,8 +493,20 @@
           <w:szCs w:val="19"/>
           <w:lang w:val="en-US"/>
         </w:rPr>
-        <w:t xml:space="preserve"> Capitol_geometry</w:t>
-      </w:r>
+        <w:t xml:space="preserve"> </w:t>
+      </w:r>
+      <w:proofErr w:type="spellStart"/>
+      <w:r>
+        <w:rPr>
+          <w:rFonts w:ascii="Consolas" w:hAnsi="Consolas" w:cs="Consolas"/>
+          <w:color w:val="000000"/>
+          <w:sz w:val="19"/>
+          <w:szCs w:val="19"/>
+          <w:lang w:val="en-US"/>
+        </w:rPr>
+        <w:t>Capitol_geometry</w:t>
+      </w:r>
+      <w:proofErr w:type="spellEnd"/>
     </w:p>
     <w:p>
       <w:pPr>
@@ -596,7 +687,21 @@
         <w:rPr>
           <w:rFonts w:ascii="Cambria" w:hAnsi="Cambria"/>
         </w:rPr>
-        <w:t xml:space="preserve">Zaś celem wykorzsytania geometry </w:t>
+        <w:t xml:space="preserve">Zaś celem </w:t>
+      </w:r>
+      <w:proofErr w:type="spellStart"/>
+      <w:r>
+        <w:rPr>
+          <w:rFonts w:ascii="Cambria" w:hAnsi="Cambria"/>
+        </w:rPr>
+        <w:t>wykorzsytania</w:t>
+      </w:r>
+      <w:proofErr w:type="spellEnd"/>
+      <w:r>
+        <w:rPr>
+          <w:rFonts w:ascii="Cambria" w:hAnsi="Cambria"/>
+        </w:rPr>
+        <w:t xml:space="preserve"> geometry </w:t>
       </w:r>
       <w:r>
         <w:rPr>
@@ -614,7 +719,21 @@
         <w:rPr>
           <w:rFonts w:ascii="Cambria" w:hAnsi="Cambria"/>
         </w:rPr>
-        <w:t>przygotowałem wielokąt, który wyznacza powierzchnię pomiędzy trzema dowolnymi stolicami: Reykjavik, Moskva oraz Berlin.</w:t>
+        <w:t xml:space="preserve">przygotowałem wielokąt, który wyznacza powierzchnię pomiędzy trzema dowolnymi stolicami: Reykjavik, </w:t>
+      </w:r>
+      <w:proofErr w:type="spellStart"/>
+      <w:r>
+        <w:rPr>
+          <w:rFonts w:ascii="Cambria" w:hAnsi="Cambria"/>
+        </w:rPr>
+        <w:t>Moskva</w:t>
+      </w:r>
+      <w:proofErr w:type="spellEnd"/>
+      <w:r>
+        <w:rPr>
+          <w:rFonts w:ascii="Cambria" w:hAnsi="Cambria"/>
+        </w:rPr>
+        <w:t xml:space="preserve"> oraz Berlin.</w:t>
       </w:r>
     </w:p>
     <w:p>
@@ -649,7 +768,18 @@
           <w:szCs w:val="19"/>
           <w:lang w:val="en-US"/>
         </w:rPr>
-        <w:t xml:space="preserve"> ISO</w:t>
+        <w:t xml:space="preserve"> </w:t>
+      </w:r>
+      <w:proofErr w:type="spellStart"/>
+      <w:r>
+        <w:rPr>
+          <w:rFonts w:ascii="Consolas" w:hAnsi="Consolas" w:cs="Consolas"/>
+          <w:color w:val="000000"/>
+          <w:sz w:val="19"/>
+          <w:szCs w:val="19"/>
+          <w:lang w:val="en-US"/>
+        </w:rPr>
+        <w:t>ISO</w:t>
       </w:r>
       <w:r>
         <w:rPr>
@@ -749,7 +879,18 @@
           <w:szCs w:val="19"/>
           <w:lang w:val="en-US"/>
         </w:rPr>
-        <w:t xml:space="preserve">Location_geo </w:t>
+        <w:t>Location_geo</w:t>
+      </w:r>
+      <w:proofErr w:type="spellEnd"/>
+      <w:r>
+        <w:rPr>
+          <w:rFonts w:ascii="Consolas" w:hAnsi="Consolas" w:cs="Consolas"/>
+          <w:color w:val="000000"/>
+          <w:sz w:val="19"/>
+          <w:szCs w:val="19"/>
+          <w:lang w:val="en-US"/>
+        </w:rPr>
+        <w:t xml:space="preserve"> </w:t>
       </w:r>
       <w:r>
         <w:rPr>
@@ -771,6 +912,7 @@
         </w:rPr>
         <w:t>,</w:t>
       </w:r>
+      <w:proofErr w:type="spellStart"/>
       <w:r>
         <w:rPr>
           <w:rFonts w:ascii="Consolas" w:hAnsi="Consolas" w:cs="Consolas"/>
@@ -801,6 +943,7 @@
         </w:rPr>
         <w:t>STAsText</w:t>
       </w:r>
+      <w:proofErr w:type="spellEnd"/>
       <w:r>
         <w:rPr>
           <w:rFonts w:ascii="Consolas" w:hAnsi="Consolas" w:cs="Consolas"/>
@@ -884,8 +1027,20 @@
           <w:szCs w:val="19"/>
           <w:lang w:val="en-US"/>
         </w:rPr>
-        <w:t xml:space="preserve"> Capitol_geometry</w:t>
-      </w:r>
+        <w:t xml:space="preserve"> </w:t>
+      </w:r>
+      <w:proofErr w:type="spellStart"/>
+      <w:r>
+        <w:rPr>
+          <w:rFonts w:ascii="Consolas" w:hAnsi="Consolas" w:cs="Consolas"/>
+          <w:color w:val="000000"/>
+          <w:sz w:val="19"/>
+          <w:szCs w:val="19"/>
+          <w:lang w:val="en-US"/>
+        </w:rPr>
+        <w:t>Capitol_geometry</w:t>
+      </w:r>
+      <w:proofErr w:type="spellEnd"/>
     </w:p>
     <w:p>
       <w:pPr>
@@ -1208,6 +1363,7 @@
           <w:szCs w:val="19"/>
         </w:rPr>
       </w:pPr>
+      <w:proofErr w:type="spellStart"/>
       <w:r>
         <w:rPr>
           <w:rFonts w:ascii="Consolas" w:hAnsi="Consolas" w:cs="Consolas"/>
@@ -1217,6 +1373,7 @@
         </w:rPr>
         <w:t>select</w:t>
       </w:r>
+      <w:proofErr w:type="spellEnd"/>
       <w:r>
         <w:rPr>
           <w:rFonts w:ascii="Consolas" w:hAnsi="Consolas" w:cs="Consolas"/>
@@ -1306,6 +1463,155 @@
     </w:p>
     <w:p>
       <w:pPr>
+        <w:rPr>
+          <w:rFonts w:ascii="Cambria" w:hAnsi="Cambria"/>
+        </w:rPr>
+      </w:pPr>
+      <w:r>
+        <w:rPr>
+          <w:rFonts w:ascii="Cambria" w:hAnsi="Cambria"/>
+        </w:rPr>
+        <w:drawing>
+          <wp:inline distT="0" distB="0" distL="0" distR="0" wp14:anchorId="1C6820B0" wp14:editId="0ED34573">
+            <wp:extent cx="5760720" cy="1000125"/>
+            <wp:effectExtent l="0" t="0" r="0" b="9525"/>
+            <wp:docPr id="5" name="Picture 5" descr="Text&#10;&#10;Description automatically generated"/>
+            <wp:cNvGraphicFramePr>
+              <a:graphicFrameLocks xmlns:a="http://schemas.openxmlformats.org/drawingml/2006/main" noChangeAspect="1"/>
+            </wp:cNvGraphicFramePr>
+            <a:graphic xmlns:a="http://schemas.openxmlformats.org/drawingml/2006/main">
+              <a:graphicData uri="http://schemas.openxmlformats.org/drawingml/2006/picture">
+                <pic:pic xmlns:pic="http://schemas.openxmlformats.org/drawingml/2006/picture">
+                  <pic:nvPicPr>
+                    <pic:cNvPr id="5" name="Picture 5" descr="Text&#10;&#10;Description automatically generated"/>
+                    <pic:cNvPicPr/>
+                  </pic:nvPicPr>
+                  <pic:blipFill>
+                    <a:blip r:embed="rId12"/>
+                    <a:stretch>
+                      <a:fillRect/>
+                    </a:stretch>
+                  </pic:blipFill>
+                  <pic:spPr>
+                    <a:xfrm>
+                      <a:off x="0" y="0"/>
+                      <a:ext cx="5760720" cy="1000125"/>
+                    </a:xfrm>
+                    <a:prstGeom prst="rect">
+                      <a:avLst/>
+                    </a:prstGeom>
+                  </pic:spPr>
+                </pic:pic>
+              </a:graphicData>
+            </a:graphic>
+          </wp:inline>
+        </w:drawing>
+      </w:r>
+    </w:p>
+    <w:p>
+      <w:pPr>
+        <w:rPr>
+          <w:rFonts w:ascii="Cambria" w:hAnsi="Cambria"/>
+        </w:rPr>
+      </w:pPr>
+      <w:r>
+        <w:rPr>
+          <w:rFonts w:ascii="Cambria" w:hAnsi="Cambria"/>
+        </w:rPr>
+        <w:drawing>
+          <wp:inline distT="0" distB="0" distL="0" distR="0" wp14:anchorId="75EE161E" wp14:editId="4F80949C">
+            <wp:extent cx="5760720" cy="314960"/>
+            <wp:effectExtent l="0" t="0" r="0" b="8890"/>
+            <wp:docPr id="6" name="Picture 6"/>
+            <wp:cNvGraphicFramePr>
+              <a:graphicFrameLocks xmlns:a="http://schemas.openxmlformats.org/drawingml/2006/main" noChangeAspect="1"/>
+            </wp:cNvGraphicFramePr>
+            <a:graphic xmlns:a="http://schemas.openxmlformats.org/drawingml/2006/main">
+              <a:graphicData uri="http://schemas.openxmlformats.org/drawingml/2006/picture">
+                <pic:pic xmlns:pic="http://schemas.openxmlformats.org/drawingml/2006/picture">
+                  <pic:nvPicPr>
+                    <pic:cNvPr id="1" name=""/>
+                    <pic:cNvPicPr/>
+                  </pic:nvPicPr>
+                  <pic:blipFill>
+                    <a:blip r:embed="rId13"/>
+                    <a:stretch>
+                      <a:fillRect/>
+                    </a:stretch>
+                  </pic:blipFill>
+                  <pic:spPr>
+                    <a:xfrm>
+                      <a:off x="0" y="0"/>
+                      <a:ext cx="5760720" cy="314960"/>
+                    </a:xfrm>
+                    <a:prstGeom prst="rect">
+                      <a:avLst/>
+                    </a:prstGeom>
+                  </pic:spPr>
+                </pic:pic>
+              </a:graphicData>
+            </a:graphic>
+          </wp:inline>
+        </w:drawing>
+      </w:r>
+    </w:p>
+    <w:p>
+      <w:pPr>
+        <w:rPr>
+          <w:rFonts w:ascii="Cambria" w:hAnsi="Cambria"/>
+        </w:rPr>
+      </w:pPr>
+      <w:r>
+        <w:rPr>
+          <w:rFonts w:ascii="Cambria" w:hAnsi="Cambria"/>
+        </w:rPr>
+        <w:lastRenderedPageBreak/>
+        <w:drawing>
+          <wp:inline distT="0" distB="0" distL="0" distR="0" wp14:anchorId="2D21B390" wp14:editId="4422C343">
+            <wp:extent cx="5760720" cy="4321810"/>
+            <wp:effectExtent l="0" t="0" r="0" b="2540"/>
+            <wp:docPr id="7" name="Picture 7" descr="A picture containing graphical user interface&#10;&#10;Description automatically generated"/>
+            <wp:cNvGraphicFramePr>
+              <a:graphicFrameLocks xmlns:a="http://schemas.openxmlformats.org/drawingml/2006/main" noChangeAspect="1"/>
+            </wp:cNvGraphicFramePr>
+            <a:graphic xmlns:a="http://schemas.openxmlformats.org/drawingml/2006/main">
+              <a:graphicData uri="http://schemas.openxmlformats.org/drawingml/2006/picture">
+                <pic:pic xmlns:pic="http://schemas.openxmlformats.org/drawingml/2006/picture">
+                  <pic:nvPicPr>
+                    <pic:cNvPr id="7" name="Picture 7" descr="A picture containing graphical user interface&#10;&#10;Description automatically generated"/>
+                    <pic:cNvPicPr/>
+                  </pic:nvPicPr>
+                  <pic:blipFill>
+                    <a:blip r:embed="rId14"/>
+                    <a:stretch>
+                      <a:fillRect/>
+                    </a:stretch>
+                  </pic:blipFill>
+                  <pic:spPr>
+                    <a:xfrm>
+                      <a:off x="0" y="0"/>
+                      <a:ext cx="5760720" cy="4321810"/>
+                    </a:xfrm>
+                    <a:prstGeom prst="rect">
+                      <a:avLst/>
+                    </a:prstGeom>
+                  </pic:spPr>
+                </pic:pic>
+              </a:graphicData>
+            </a:graphic>
+          </wp:inline>
+        </w:drawing>
+      </w:r>
+    </w:p>
+    <w:p>
+      <w:pPr>
+        <w:rPr>
+          <w:rFonts w:ascii="Cambria" w:hAnsi="Cambria"/>
+        </w:rPr>
+      </w:pPr>
+    </w:p>
+    <w:p>
+      <w:pPr>
         <w:pStyle w:val="ListParagraph"/>
         <w:numPr>
           <w:ilvl w:val="0"/>
@@ -1319,7 +1625,4040 @@
         <w:rPr>
           <w:rFonts w:ascii="Cambria" w:hAnsi="Cambria"/>
         </w:rPr>
-        <w:t>Pokaz przykłady prostego wykorzystania tych typow</w:t>
+        <w:t xml:space="preserve">Pokaz przykłady prostego wykorzystania tych </w:t>
+      </w:r>
+      <w:proofErr w:type="spellStart"/>
+      <w:r>
+        <w:rPr>
+          <w:rFonts w:ascii="Cambria" w:hAnsi="Cambria"/>
+        </w:rPr>
+        <w:t>typow</w:t>
+      </w:r>
+      <w:proofErr w:type="spellEnd"/>
+    </w:p>
+    <w:p>
+      <w:pPr>
+        <w:rPr>
+          <w:rFonts w:ascii="Cambria" w:hAnsi="Cambria"/>
+        </w:rPr>
+      </w:pPr>
+      <w:r>
+        <w:rPr>
+          <w:rFonts w:ascii="Cambria" w:hAnsi="Cambria"/>
+        </w:rPr>
+        <w:t>Wizualizacja powiatów z województwa mazowieckiego:</w:t>
+      </w:r>
+    </w:p>
+    <w:p>
+      <w:pPr>
+        <w:autoSpaceDE w:val="0"/>
+        <w:autoSpaceDN w:val="0"/>
+        <w:adjustRightInd w:val="0"/>
+        <w:spacing w:after="0" w:line="240" w:lineRule="auto"/>
+        <w:rPr>
+          <w:rFonts w:ascii="Consolas" w:hAnsi="Consolas" w:cs="Consolas"/>
+          <w:color w:val="000000"/>
+          <w:sz w:val="19"/>
+          <w:szCs w:val="19"/>
+          <w:lang w:val="en-US"/>
+        </w:rPr>
+      </w:pPr>
+      <w:r>
+        <w:rPr>
+          <w:rFonts w:ascii="Consolas" w:hAnsi="Consolas" w:cs="Consolas"/>
+          <w:color w:val="008000"/>
+          <w:sz w:val="19"/>
+          <w:szCs w:val="19"/>
+          <w:lang w:val="en-US"/>
+        </w:rPr>
+        <w:t xml:space="preserve">/****** Script for </w:t>
+      </w:r>
+      <w:proofErr w:type="spellStart"/>
+      <w:r>
+        <w:rPr>
+          <w:rFonts w:ascii="Consolas" w:hAnsi="Consolas" w:cs="Consolas"/>
+          <w:color w:val="008000"/>
+          <w:sz w:val="19"/>
+          <w:szCs w:val="19"/>
+          <w:lang w:val="en-US"/>
+        </w:rPr>
+        <w:t>SelectTopNRows</w:t>
+      </w:r>
+      <w:proofErr w:type="spellEnd"/>
+      <w:r>
+        <w:rPr>
+          <w:rFonts w:ascii="Consolas" w:hAnsi="Consolas" w:cs="Consolas"/>
+          <w:color w:val="008000"/>
+          <w:sz w:val="19"/>
+          <w:szCs w:val="19"/>
+          <w:lang w:val="en-US"/>
+        </w:rPr>
+        <w:t xml:space="preserve"> command from SSMS  ******/</w:t>
+      </w:r>
+    </w:p>
+    <w:p>
+      <w:pPr>
+        <w:autoSpaceDE w:val="0"/>
+        <w:autoSpaceDN w:val="0"/>
+        <w:adjustRightInd w:val="0"/>
+        <w:spacing w:after="0" w:line="240" w:lineRule="auto"/>
+        <w:rPr>
+          <w:rFonts w:ascii="Consolas" w:hAnsi="Consolas" w:cs="Consolas"/>
+          <w:color w:val="000000"/>
+          <w:sz w:val="19"/>
+          <w:szCs w:val="19"/>
+          <w:lang w:val="en-US"/>
+        </w:rPr>
+      </w:pPr>
+      <w:r>
+        <w:rPr>
+          <w:rFonts w:ascii="Consolas" w:hAnsi="Consolas" w:cs="Consolas"/>
+          <w:color w:val="0000FF"/>
+          <w:sz w:val="19"/>
+          <w:szCs w:val="19"/>
+          <w:lang w:val="en-US"/>
+        </w:rPr>
+        <w:t>SELECT</w:t>
+      </w:r>
+      <w:r>
+        <w:rPr>
+          <w:rFonts w:ascii="Consolas" w:hAnsi="Consolas" w:cs="Consolas"/>
+          <w:color w:val="000000"/>
+          <w:sz w:val="19"/>
+          <w:szCs w:val="19"/>
+          <w:lang w:val="en-US"/>
+        </w:rPr>
+        <w:t xml:space="preserve"> </w:t>
+      </w:r>
+      <w:r>
+        <w:rPr>
+          <w:rFonts w:ascii="Consolas" w:hAnsi="Consolas" w:cs="Consolas"/>
+          <w:color w:val="0000FF"/>
+          <w:sz w:val="19"/>
+          <w:szCs w:val="19"/>
+          <w:lang w:val="en-US"/>
+        </w:rPr>
+        <w:t xml:space="preserve">TOP </w:t>
+      </w:r>
+      <w:r>
+        <w:rPr>
+          <w:rFonts w:ascii="Consolas" w:hAnsi="Consolas" w:cs="Consolas"/>
+          <w:color w:val="808080"/>
+          <w:sz w:val="19"/>
+          <w:szCs w:val="19"/>
+          <w:lang w:val="en-US"/>
+        </w:rPr>
+        <w:t>(</w:t>
+      </w:r>
+      <w:r>
+        <w:rPr>
+          <w:rFonts w:ascii="Consolas" w:hAnsi="Consolas" w:cs="Consolas"/>
+          <w:color w:val="000000"/>
+          <w:sz w:val="19"/>
+          <w:szCs w:val="19"/>
+          <w:lang w:val="en-US"/>
+        </w:rPr>
+        <w:t>1000</w:t>
+      </w:r>
+      <w:r>
+        <w:rPr>
+          <w:rFonts w:ascii="Consolas" w:hAnsi="Consolas" w:cs="Consolas"/>
+          <w:color w:val="808080"/>
+          <w:sz w:val="19"/>
+          <w:szCs w:val="19"/>
+          <w:lang w:val="en-US"/>
+        </w:rPr>
+        <w:t>)</w:t>
+      </w:r>
+      <w:r>
+        <w:rPr>
+          <w:rFonts w:ascii="Consolas" w:hAnsi="Consolas" w:cs="Consolas"/>
+          <w:color w:val="000000"/>
+          <w:sz w:val="19"/>
+          <w:szCs w:val="19"/>
+          <w:lang w:val="en-US"/>
+        </w:rPr>
+        <w:t xml:space="preserve"> [</w:t>
+      </w:r>
+      <w:proofErr w:type="spellStart"/>
+      <w:r>
+        <w:rPr>
+          <w:rFonts w:ascii="Consolas" w:hAnsi="Consolas" w:cs="Consolas"/>
+          <w:color w:val="000000"/>
+          <w:sz w:val="19"/>
+          <w:szCs w:val="19"/>
+          <w:lang w:val="en-US"/>
+        </w:rPr>
+        <w:t>ogr_fid</w:t>
+      </w:r>
+      <w:proofErr w:type="spellEnd"/>
+      <w:r>
+        <w:rPr>
+          <w:rFonts w:ascii="Consolas" w:hAnsi="Consolas" w:cs="Consolas"/>
+          <w:color w:val="000000"/>
+          <w:sz w:val="19"/>
+          <w:szCs w:val="19"/>
+          <w:lang w:val="en-US"/>
+        </w:rPr>
+        <w:t>]</w:t>
+      </w:r>
+    </w:p>
+    <w:p>
+      <w:pPr>
+        <w:autoSpaceDE w:val="0"/>
+        <w:autoSpaceDN w:val="0"/>
+        <w:adjustRightInd w:val="0"/>
+        <w:spacing w:after="0" w:line="240" w:lineRule="auto"/>
+        <w:rPr>
+          <w:rFonts w:ascii="Consolas" w:hAnsi="Consolas" w:cs="Consolas"/>
+          <w:color w:val="000000"/>
+          <w:sz w:val="19"/>
+          <w:szCs w:val="19"/>
+          <w:lang w:val="en-US"/>
+        </w:rPr>
+      </w:pPr>
+      <w:r>
+        <w:rPr>
+          <w:rFonts w:ascii="Consolas" w:hAnsi="Consolas" w:cs="Consolas"/>
+          <w:color w:val="000000"/>
+          <w:sz w:val="19"/>
+          <w:szCs w:val="19"/>
+          <w:lang w:val="en-US"/>
+        </w:rPr>
+        <w:t xml:space="preserve">      </w:t>
+      </w:r>
+      <w:r>
+        <w:rPr>
+          <w:rFonts w:ascii="Consolas" w:hAnsi="Consolas" w:cs="Consolas"/>
+          <w:color w:val="808080"/>
+          <w:sz w:val="19"/>
+          <w:szCs w:val="19"/>
+          <w:lang w:val="en-US"/>
+        </w:rPr>
+        <w:t>,</w:t>
+      </w:r>
+      <w:r>
+        <w:rPr>
+          <w:rFonts w:ascii="Consolas" w:hAnsi="Consolas" w:cs="Consolas"/>
+          <w:color w:val="000000"/>
+          <w:sz w:val="19"/>
+          <w:szCs w:val="19"/>
+          <w:lang w:val="en-US"/>
+        </w:rPr>
+        <w:t>[</w:t>
+      </w:r>
+      <w:proofErr w:type="spellStart"/>
+      <w:r>
+        <w:rPr>
+          <w:rFonts w:ascii="Consolas" w:hAnsi="Consolas" w:cs="Consolas"/>
+          <w:color w:val="000000"/>
+          <w:sz w:val="19"/>
+          <w:szCs w:val="19"/>
+          <w:lang w:val="en-US"/>
+        </w:rPr>
+        <w:t>ogr_geometry</w:t>
+      </w:r>
+      <w:proofErr w:type="spellEnd"/>
+      <w:r>
+        <w:rPr>
+          <w:rFonts w:ascii="Consolas" w:hAnsi="Consolas" w:cs="Consolas"/>
+          <w:color w:val="000000"/>
+          <w:sz w:val="19"/>
+          <w:szCs w:val="19"/>
+          <w:lang w:val="en-US"/>
+        </w:rPr>
+        <w:t>]</w:t>
+      </w:r>
+    </w:p>
+    <w:p>
+      <w:pPr>
+        <w:autoSpaceDE w:val="0"/>
+        <w:autoSpaceDN w:val="0"/>
+        <w:adjustRightInd w:val="0"/>
+        <w:spacing w:after="0" w:line="240" w:lineRule="auto"/>
+        <w:rPr>
+          <w:rFonts w:ascii="Consolas" w:hAnsi="Consolas" w:cs="Consolas"/>
+          <w:color w:val="000000"/>
+          <w:sz w:val="19"/>
+          <w:szCs w:val="19"/>
+          <w:lang w:val="en-US"/>
+        </w:rPr>
+      </w:pPr>
+      <w:r>
+        <w:rPr>
+          <w:rFonts w:ascii="Consolas" w:hAnsi="Consolas" w:cs="Consolas"/>
+          <w:color w:val="000000"/>
+          <w:sz w:val="19"/>
+          <w:szCs w:val="19"/>
+          <w:lang w:val="en-US"/>
+        </w:rPr>
+        <w:tab/>
+        <w:t xml:space="preserve">  </w:t>
+      </w:r>
+      <w:r>
+        <w:rPr>
+          <w:rFonts w:ascii="Consolas" w:hAnsi="Consolas" w:cs="Consolas"/>
+          <w:color w:val="808080"/>
+          <w:sz w:val="19"/>
+          <w:szCs w:val="19"/>
+          <w:lang w:val="en-US"/>
+        </w:rPr>
+        <w:t>,</w:t>
+      </w:r>
+      <w:r>
+        <w:rPr>
+          <w:rFonts w:ascii="Consolas" w:hAnsi="Consolas" w:cs="Consolas"/>
+          <w:color w:val="000000"/>
+          <w:sz w:val="19"/>
+          <w:szCs w:val="19"/>
+          <w:lang w:val="en-US"/>
+        </w:rPr>
+        <w:t>[</w:t>
+      </w:r>
+      <w:proofErr w:type="spellStart"/>
+      <w:r>
+        <w:rPr>
+          <w:rFonts w:ascii="Consolas" w:hAnsi="Consolas" w:cs="Consolas"/>
+          <w:color w:val="000000"/>
+          <w:sz w:val="19"/>
+          <w:szCs w:val="19"/>
+          <w:lang w:val="en-US"/>
+        </w:rPr>
+        <w:t>ogr_geometry</w:t>
+      </w:r>
+      <w:proofErr w:type="spellEnd"/>
+      <w:r>
+        <w:rPr>
+          <w:rFonts w:ascii="Consolas" w:hAnsi="Consolas" w:cs="Consolas"/>
+          <w:color w:val="000000"/>
+          <w:sz w:val="19"/>
+          <w:szCs w:val="19"/>
+          <w:lang w:val="en-US"/>
+        </w:rPr>
+        <w:t>]</w:t>
+      </w:r>
+      <w:r>
+        <w:rPr>
+          <w:rFonts w:ascii="Consolas" w:hAnsi="Consolas" w:cs="Consolas"/>
+          <w:color w:val="808080"/>
+          <w:sz w:val="19"/>
+          <w:szCs w:val="19"/>
+          <w:lang w:val="en-US"/>
+        </w:rPr>
+        <w:t>.</w:t>
+      </w:r>
+      <w:proofErr w:type="spellStart"/>
+      <w:r>
+        <w:rPr>
+          <w:rFonts w:ascii="Consolas" w:hAnsi="Consolas" w:cs="Consolas"/>
+          <w:color w:val="000000"/>
+          <w:sz w:val="19"/>
+          <w:szCs w:val="19"/>
+          <w:lang w:val="en-US"/>
+        </w:rPr>
+        <w:t>STAsText</w:t>
+      </w:r>
+      <w:proofErr w:type="spellEnd"/>
+      <w:r>
+        <w:rPr>
+          <w:rFonts w:ascii="Consolas" w:hAnsi="Consolas" w:cs="Consolas"/>
+          <w:color w:val="808080"/>
+          <w:sz w:val="19"/>
+          <w:szCs w:val="19"/>
+          <w:lang w:val="en-US"/>
+        </w:rPr>
+        <w:t>()</w:t>
+      </w:r>
+      <w:r>
+        <w:rPr>
+          <w:rFonts w:ascii="Consolas" w:hAnsi="Consolas" w:cs="Consolas"/>
+          <w:color w:val="000000"/>
+          <w:sz w:val="19"/>
+          <w:szCs w:val="19"/>
+          <w:lang w:val="en-US"/>
+        </w:rPr>
+        <w:t xml:space="preserve"> </w:t>
+      </w:r>
+      <w:r>
+        <w:rPr>
+          <w:rFonts w:ascii="Consolas" w:hAnsi="Consolas" w:cs="Consolas"/>
+          <w:color w:val="0000FF"/>
+          <w:sz w:val="19"/>
+          <w:szCs w:val="19"/>
+          <w:lang w:val="en-US"/>
+        </w:rPr>
+        <w:t>As</w:t>
+      </w:r>
+      <w:r>
+        <w:rPr>
+          <w:rFonts w:ascii="Consolas" w:hAnsi="Consolas" w:cs="Consolas"/>
+          <w:color w:val="000000"/>
+          <w:sz w:val="19"/>
+          <w:szCs w:val="19"/>
+          <w:lang w:val="en-US"/>
+        </w:rPr>
+        <w:t xml:space="preserve"> Expr1 </w:t>
+      </w:r>
+      <w:r>
+        <w:rPr>
+          <w:rFonts w:ascii="Consolas" w:hAnsi="Consolas" w:cs="Consolas"/>
+          <w:color w:val="008000"/>
+          <w:sz w:val="19"/>
+          <w:szCs w:val="19"/>
+          <w:lang w:val="en-US"/>
+        </w:rPr>
+        <w:t>/*WKT*/</w:t>
+      </w:r>
+      <w:r>
+        <w:rPr>
+          <w:rFonts w:ascii="Consolas" w:hAnsi="Consolas" w:cs="Consolas"/>
+          <w:color w:val="000000"/>
+          <w:sz w:val="19"/>
+          <w:szCs w:val="19"/>
+          <w:lang w:val="en-US"/>
+        </w:rPr>
+        <w:t xml:space="preserve"> </w:t>
+      </w:r>
+    </w:p>
+    <w:p>
+      <w:pPr>
+        <w:autoSpaceDE w:val="0"/>
+        <w:autoSpaceDN w:val="0"/>
+        <w:adjustRightInd w:val="0"/>
+        <w:spacing w:after="0" w:line="240" w:lineRule="auto"/>
+        <w:rPr>
+          <w:rFonts w:ascii="Consolas" w:hAnsi="Consolas" w:cs="Consolas"/>
+          <w:color w:val="000000"/>
+          <w:sz w:val="19"/>
+          <w:szCs w:val="19"/>
+        </w:rPr>
+      </w:pPr>
+      <w:r>
+        <w:rPr>
+          <w:rFonts w:ascii="Consolas" w:hAnsi="Consolas" w:cs="Consolas"/>
+          <w:color w:val="000000"/>
+          <w:sz w:val="19"/>
+          <w:szCs w:val="19"/>
+          <w:lang w:val="en-US"/>
+        </w:rPr>
+        <w:tab/>
+        <w:t xml:space="preserve">  </w:t>
+      </w:r>
+      <w:r>
+        <w:rPr>
+          <w:rFonts w:ascii="Consolas" w:hAnsi="Consolas" w:cs="Consolas"/>
+          <w:color w:val="808080"/>
+          <w:sz w:val="19"/>
+          <w:szCs w:val="19"/>
+        </w:rPr>
+        <w:t>,</w:t>
+      </w:r>
+      <w:r>
+        <w:rPr>
+          <w:rFonts w:ascii="Consolas" w:hAnsi="Consolas" w:cs="Consolas"/>
+          <w:color w:val="000000"/>
+          <w:sz w:val="19"/>
+          <w:szCs w:val="19"/>
+        </w:rPr>
+        <w:t>[</w:t>
+      </w:r>
+      <w:proofErr w:type="spellStart"/>
+      <w:r>
+        <w:rPr>
+          <w:rFonts w:ascii="Consolas" w:hAnsi="Consolas" w:cs="Consolas"/>
+          <w:color w:val="000000"/>
+          <w:sz w:val="19"/>
+          <w:szCs w:val="19"/>
+        </w:rPr>
+        <w:t>jpt_sjr_ko</w:t>
+      </w:r>
+      <w:proofErr w:type="spellEnd"/>
+      <w:r>
+        <w:rPr>
+          <w:rFonts w:ascii="Consolas" w:hAnsi="Consolas" w:cs="Consolas"/>
+          <w:color w:val="000000"/>
+          <w:sz w:val="19"/>
+          <w:szCs w:val="19"/>
+        </w:rPr>
+        <w:t>]</w:t>
+      </w:r>
+    </w:p>
+    <w:p>
+      <w:pPr>
+        <w:autoSpaceDE w:val="0"/>
+        <w:autoSpaceDN w:val="0"/>
+        <w:adjustRightInd w:val="0"/>
+        <w:spacing w:after="0" w:line="240" w:lineRule="auto"/>
+        <w:rPr>
+          <w:rFonts w:ascii="Consolas" w:hAnsi="Consolas" w:cs="Consolas"/>
+          <w:color w:val="000000"/>
+          <w:sz w:val="19"/>
+          <w:szCs w:val="19"/>
+        </w:rPr>
+      </w:pPr>
+      <w:r>
+        <w:rPr>
+          <w:rFonts w:ascii="Consolas" w:hAnsi="Consolas" w:cs="Consolas"/>
+          <w:color w:val="000000"/>
+          <w:sz w:val="19"/>
+          <w:szCs w:val="19"/>
+        </w:rPr>
+        <w:t xml:space="preserve">      </w:t>
+      </w:r>
+      <w:r>
+        <w:rPr>
+          <w:rFonts w:ascii="Consolas" w:hAnsi="Consolas" w:cs="Consolas"/>
+          <w:color w:val="808080"/>
+          <w:sz w:val="19"/>
+          <w:szCs w:val="19"/>
+        </w:rPr>
+        <w:t>,</w:t>
+      </w:r>
+      <w:r>
+        <w:rPr>
+          <w:rFonts w:ascii="Consolas" w:hAnsi="Consolas" w:cs="Consolas"/>
+          <w:color w:val="000000"/>
+          <w:sz w:val="19"/>
+          <w:szCs w:val="19"/>
+        </w:rPr>
+        <w:t>[</w:t>
+      </w:r>
+      <w:proofErr w:type="spellStart"/>
+      <w:r>
+        <w:rPr>
+          <w:rFonts w:ascii="Consolas" w:hAnsi="Consolas" w:cs="Consolas"/>
+          <w:color w:val="000000"/>
+          <w:sz w:val="19"/>
+          <w:szCs w:val="19"/>
+        </w:rPr>
+        <w:t>jpt_kod_je</w:t>
+      </w:r>
+      <w:proofErr w:type="spellEnd"/>
+      <w:r>
+        <w:rPr>
+          <w:rFonts w:ascii="Consolas" w:hAnsi="Consolas" w:cs="Consolas"/>
+          <w:color w:val="000000"/>
+          <w:sz w:val="19"/>
+          <w:szCs w:val="19"/>
+        </w:rPr>
+        <w:t>]</w:t>
+      </w:r>
+    </w:p>
+    <w:p>
+      <w:pPr>
+        <w:autoSpaceDE w:val="0"/>
+        <w:autoSpaceDN w:val="0"/>
+        <w:adjustRightInd w:val="0"/>
+        <w:spacing w:after="0" w:line="240" w:lineRule="auto"/>
+        <w:rPr>
+          <w:rFonts w:ascii="Consolas" w:hAnsi="Consolas" w:cs="Consolas"/>
+          <w:color w:val="000000"/>
+          <w:sz w:val="19"/>
+          <w:szCs w:val="19"/>
+        </w:rPr>
+      </w:pPr>
+      <w:r>
+        <w:rPr>
+          <w:rFonts w:ascii="Consolas" w:hAnsi="Consolas" w:cs="Consolas"/>
+          <w:color w:val="000000"/>
+          <w:sz w:val="19"/>
+          <w:szCs w:val="19"/>
+        </w:rPr>
+        <w:t xml:space="preserve">      </w:t>
+      </w:r>
+      <w:r>
+        <w:rPr>
+          <w:rFonts w:ascii="Consolas" w:hAnsi="Consolas" w:cs="Consolas"/>
+          <w:color w:val="808080"/>
+          <w:sz w:val="19"/>
+          <w:szCs w:val="19"/>
+        </w:rPr>
+        <w:t>,</w:t>
+      </w:r>
+      <w:r>
+        <w:rPr>
+          <w:rFonts w:ascii="Consolas" w:hAnsi="Consolas" w:cs="Consolas"/>
+          <w:color w:val="000000"/>
+          <w:sz w:val="19"/>
+          <w:szCs w:val="19"/>
+        </w:rPr>
+        <w:t>[</w:t>
+      </w:r>
+      <w:proofErr w:type="spellStart"/>
+      <w:r>
+        <w:rPr>
+          <w:rFonts w:ascii="Consolas" w:hAnsi="Consolas" w:cs="Consolas"/>
+          <w:color w:val="000000"/>
+          <w:sz w:val="19"/>
+          <w:szCs w:val="19"/>
+        </w:rPr>
+        <w:t>jpt_nazwa</w:t>
+      </w:r>
+      <w:proofErr w:type="spellEnd"/>
+      <w:r>
+        <w:rPr>
+          <w:rFonts w:ascii="Consolas" w:hAnsi="Consolas" w:cs="Consolas"/>
+          <w:color w:val="000000"/>
+          <w:sz w:val="19"/>
+          <w:szCs w:val="19"/>
+        </w:rPr>
+        <w:t>_]</w:t>
+      </w:r>
+    </w:p>
+    <w:p>
+      <w:pPr>
+        <w:autoSpaceDE w:val="0"/>
+        <w:autoSpaceDN w:val="0"/>
+        <w:adjustRightInd w:val="0"/>
+        <w:spacing w:after="0" w:line="240" w:lineRule="auto"/>
+        <w:rPr>
+          <w:rFonts w:ascii="Consolas" w:hAnsi="Consolas" w:cs="Consolas"/>
+          <w:color w:val="000000"/>
+          <w:sz w:val="19"/>
+          <w:szCs w:val="19"/>
+        </w:rPr>
+      </w:pPr>
+      <w:r>
+        <w:rPr>
+          <w:rFonts w:ascii="Consolas" w:hAnsi="Consolas" w:cs="Consolas"/>
+          <w:color w:val="000000"/>
+          <w:sz w:val="19"/>
+          <w:szCs w:val="19"/>
+        </w:rPr>
+        <w:t xml:space="preserve">      </w:t>
+      </w:r>
+      <w:r>
+        <w:rPr>
+          <w:rFonts w:ascii="Consolas" w:hAnsi="Consolas" w:cs="Consolas"/>
+          <w:color w:val="808080"/>
+          <w:sz w:val="19"/>
+          <w:szCs w:val="19"/>
+        </w:rPr>
+        <w:t>,</w:t>
+      </w:r>
+      <w:r>
+        <w:rPr>
+          <w:rFonts w:ascii="Consolas" w:hAnsi="Consolas" w:cs="Consolas"/>
+          <w:color w:val="000000"/>
+          <w:sz w:val="19"/>
+          <w:szCs w:val="19"/>
+        </w:rPr>
+        <w:t>[</w:t>
+      </w:r>
+      <w:proofErr w:type="spellStart"/>
+      <w:r>
+        <w:rPr>
+          <w:rFonts w:ascii="Consolas" w:hAnsi="Consolas" w:cs="Consolas"/>
+          <w:color w:val="000000"/>
+          <w:sz w:val="19"/>
+          <w:szCs w:val="19"/>
+        </w:rPr>
+        <w:t>jpt_organ</w:t>
+      </w:r>
+      <w:proofErr w:type="spellEnd"/>
+      <w:r>
+        <w:rPr>
+          <w:rFonts w:ascii="Consolas" w:hAnsi="Consolas" w:cs="Consolas"/>
+          <w:color w:val="000000"/>
+          <w:sz w:val="19"/>
+          <w:szCs w:val="19"/>
+        </w:rPr>
+        <w:t>_]</w:t>
+      </w:r>
+    </w:p>
+    <w:p>
+      <w:pPr>
+        <w:autoSpaceDE w:val="0"/>
+        <w:autoSpaceDN w:val="0"/>
+        <w:adjustRightInd w:val="0"/>
+        <w:spacing w:after="0" w:line="240" w:lineRule="auto"/>
+        <w:rPr>
+          <w:rFonts w:ascii="Consolas" w:hAnsi="Consolas" w:cs="Consolas"/>
+          <w:color w:val="000000"/>
+          <w:sz w:val="19"/>
+          <w:szCs w:val="19"/>
+        </w:rPr>
+      </w:pPr>
+      <w:r>
+        <w:rPr>
+          <w:rFonts w:ascii="Consolas" w:hAnsi="Consolas" w:cs="Consolas"/>
+          <w:color w:val="000000"/>
+          <w:sz w:val="19"/>
+          <w:szCs w:val="19"/>
+        </w:rPr>
+        <w:t xml:space="preserve">      </w:t>
+      </w:r>
+      <w:r>
+        <w:rPr>
+          <w:rFonts w:ascii="Consolas" w:hAnsi="Consolas" w:cs="Consolas"/>
+          <w:color w:val="808080"/>
+          <w:sz w:val="19"/>
+          <w:szCs w:val="19"/>
+        </w:rPr>
+        <w:t>,</w:t>
+      </w:r>
+      <w:r>
+        <w:rPr>
+          <w:rFonts w:ascii="Consolas" w:hAnsi="Consolas" w:cs="Consolas"/>
+          <w:color w:val="000000"/>
+          <w:sz w:val="19"/>
+          <w:szCs w:val="19"/>
+        </w:rPr>
+        <w:t>[</w:t>
+      </w:r>
+      <w:proofErr w:type="spellStart"/>
+      <w:r>
+        <w:rPr>
+          <w:rFonts w:ascii="Consolas" w:hAnsi="Consolas" w:cs="Consolas"/>
+          <w:color w:val="000000"/>
+          <w:sz w:val="19"/>
+          <w:szCs w:val="19"/>
+        </w:rPr>
+        <w:t>jpt_jor_id</w:t>
+      </w:r>
+      <w:proofErr w:type="spellEnd"/>
+      <w:r>
+        <w:rPr>
+          <w:rFonts w:ascii="Consolas" w:hAnsi="Consolas" w:cs="Consolas"/>
+          <w:color w:val="000000"/>
+          <w:sz w:val="19"/>
+          <w:szCs w:val="19"/>
+        </w:rPr>
+        <w:t>]</w:t>
+      </w:r>
+    </w:p>
+    <w:p>
+      <w:pPr>
+        <w:autoSpaceDE w:val="0"/>
+        <w:autoSpaceDN w:val="0"/>
+        <w:adjustRightInd w:val="0"/>
+        <w:spacing w:after="0" w:line="240" w:lineRule="auto"/>
+        <w:rPr>
+          <w:rFonts w:ascii="Consolas" w:hAnsi="Consolas" w:cs="Consolas"/>
+          <w:color w:val="000000"/>
+          <w:sz w:val="19"/>
+          <w:szCs w:val="19"/>
+        </w:rPr>
+      </w:pPr>
+      <w:r>
+        <w:rPr>
+          <w:rFonts w:ascii="Consolas" w:hAnsi="Consolas" w:cs="Consolas"/>
+          <w:color w:val="000000"/>
+          <w:sz w:val="19"/>
+          <w:szCs w:val="19"/>
+        </w:rPr>
+        <w:t xml:space="preserve">      </w:t>
+      </w:r>
+      <w:r>
+        <w:rPr>
+          <w:rFonts w:ascii="Consolas" w:hAnsi="Consolas" w:cs="Consolas"/>
+          <w:color w:val="808080"/>
+          <w:sz w:val="19"/>
+          <w:szCs w:val="19"/>
+        </w:rPr>
+        <w:t>,</w:t>
+      </w:r>
+      <w:r>
+        <w:rPr>
+          <w:rFonts w:ascii="Consolas" w:hAnsi="Consolas" w:cs="Consolas"/>
+          <w:color w:val="000000"/>
+          <w:sz w:val="19"/>
+          <w:szCs w:val="19"/>
+        </w:rPr>
+        <w:t>[</w:t>
+      </w:r>
+      <w:proofErr w:type="spellStart"/>
+      <w:r>
+        <w:rPr>
+          <w:rFonts w:ascii="Consolas" w:hAnsi="Consolas" w:cs="Consolas"/>
+          <w:color w:val="000000"/>
+          <w:sz w:val="19"/>
+          <w:szCs w:val="19"/>
+        </w:rPr>
+        <w:t>wersja_od</w:t>
+      </w:r>
+      <w:proofErr w:type="spellEnd"/>
+      <w:r>
+        <w:rPr>
+          <w:rFonts w:ascii="Consolas" w:hAnsi="Consolas" w:cs="Consolas"/>
+          <w:color w:val="000000"/>
+          <w:sz w:val="19"/>
+          <w:szCs w:val="19"/>
+        </w:rPr>
+        <w:t>]</w:t>
+      </w:r>
+    </w:p>
+    <w:p>
+      <w:pPr>
+        <w:autoSpaceDE w:val="0"/>
+        <w:autoSpaceDN w:val="0"/>
+        <w:adjustRightInd w:val="0"/>
+        <w:spacing w:after="0" w:line="240" w:lineRule="auto"/>
+        <w:rPr>
+          <w:rFonts w:ascii="Consolas" w:hAnsi="Consolas" w:cs="Consolas"/>
+          <w:color w:val="000000"/>
+          <w:sz w:val="19"/>
+          <w:szCs w:val="19"/>
+        </w:rPr>
+      </w:pPr>
+      <w:r>
+        <w:rPr>
+          <w:rFonts w:ascii="Consolas" w:hAnsi="Consolas" w:cs="Consolas"/>
+          <w:color w:val="000000"/>
+          <w:sz w:val="19"/>
+          <w:szCs w:val="19"/>
+        </w:rPr>
+        <w:t xml:space="preserve">      </w:t>
+      </w:r>
+      <w:r>
+        <w:rPr>
+          <w:rFonts w:ascii="Consolas" w:hAnsi="Consolas" w:cs="Consolas"/>
+          <w:color w:val="808080"/>
+          <w:sz w:val="19"/>
+          <w:szCs w:val="19"/>
+        </w:rPr>
+        <w:t>,</w:t>
+      </w:r>
+      <w:r>
+        <w:rPr>
+          <w:rFonts w:ascii="Consolas" w:hAnsi="Consolas" w:cs="Consolas"/>
+          <w:color w:val="000000"/>
+          <w:sz w:val="19"/>
+          <w:szCs w:val="19"/>
+        </w:rPr>
+        <w:t>[</w:t>
+      </w:r>
+      <w:proofErr w:type="spellStart"/>
+      <w:r>
+        <w:rPr>
+          <w:rFonts w:ascii="Consolas" w:hAnsi="Consolas" w:cs="Consolas"/>
+          <w:color w:val="000000"/>
+          <w:sz w:val="19"/>
+          <w:szCs w:val="19"/>
+        </w:rPr>
+        <w:t>wersja_do</w:t>
+      </w:r>
+      <w:proofErr w:type="spellEnd"/>
+      <w:r>
+        <w:rPr>
+          <w:rFonts w:ascii="Consolas" w:hAnsi="Consolas" w:cs="Consolas"/>
+          <w:color w:val="000000"/>
+          <w:sz w:val="19"/>
+          <w:szCs w:val="19"/>
+        </w:rPr>
+        <w:t>]</w:t>
+      </w:r>
+    </w:p>
+    <w:p>
+      <w:pPr>
+        <w:autoSpaceDE w:val="0"/>
+        <w:autoSpaceDN w:val="0"/>
+        <w:adjustRightInd w:val="0"/>
+        <w:spacing w:after="0" w:line="240" w:lineRule="auto"/>
+        <w:rPr>
+          <w:rFonts w:ascii="Consolas" w:hAnsi="Consolas" w:cs="Consolas"/>
+          <w:color w:val="000000"/>
+          <w:sz w:val="19"/>
+          <w:szCs w:val="19"/>
+        </w:rPr>
+      </w:pPr>
+      <w:r>
+        <w:rPr>
+          <w:rFonts w:ascii="Consolas" w:hAnsi="Consolas" w:cs="Consolas"/>
+          <w:color w:val="000000"/>
+          <w:sz w:val="19"/>
+          <w:szCs w:val="19"/>
+        </w:rPr>
+        <w:t xml:space="preserve">      </w:t>
+      </w:r>
+      <w:r>
+        <w:rPr>
+          <w:rFonts w:ascii="Consolas" w:hAnsi="Consolas" w:cs="Consolas"/>
+          <w:color w:val="808080"/>
+          <w:sz w:val="19"/>
+          <w:szCs w:val="19"/>
+        </w:rPr>
+        <w:t>,</w:t>
+      </w:r>
+      <w:r>
+        <w:rPr>
+          <w:rFonts w:ascii="Consolas" w:hAnsi="Consolas" w:cs="Consolas"/>
+          <w:color w:val="000000"/>
+          <w:sz w:val="19"/>
+          <w:szCs w:val="19"/>
+        </w:rPr>
+        <w:t>[</w:t>
+      </w:r>
+      <w:proofErr w:type="spellStart"/>
+      <w:r>
+        <w:rPr>
+          <w:rFonts w:ascii="Consolas" w:hAnsi="Consolas" w:cs="Consolas"/>
+          <w:color w:val="000000"/>
+          <w:sz w:val="19"/>
+          <w:szCs w:val="19"/>
+        </w:rPr>
+        <w:t>wazny_od</w:t>
+      </w:r>
+      <w:proofErr w:type="spellEnd"/>
+      <w:r>
+        <w:rPr>
+          <w:rFonts w:ascii="Consolas" w:hAnsi="Consolas" w:cs="Consolas"/>
+          <w:color w:val="000000"/>
+          <w:sz w:val="19"/>
+          <w:szCs w:val="19"/>
+        </w:rPr>
+        <w:t>]</w:t>
+      </w:r>
+    </w:p>
+    <w:p>
+      <w:pPr>
+        <w:autoSpaceDE w:val="0"/>
+        <w:autoSpaceDN w:val="0"/>
+        <w:adjustRightInd w:val="0"/>
+        <w:spacing w:after="0" w:line="240" w:lineRule="auto"/>
+        <w:rPr>
+          <w:rFonts w:ascii="Consolas" w:hAnsi="Consolas" w:cs="Consolas"/>
+          <w:color w:val="000000"/>
+          <w:sz w:val="19"/>
+          <w:szCs w:val="19"/>
+        </w:rPr>
+      </w:pPr>
+      <w:r>
+        <w:rPr>
+          <w:rFonts w:ascii="Consolas" w:hAnsi="Consolas" w:cs="Consolas"/>
+          <w:color w:val="000000"/>
+          <w:sz w:val="19"/>
+          <w:szCs w:val="19"/>
+        </w:rPr>
+        <w:t xml:space="preserve">      </w:t>
+      </w:r>
+      <w:r>
+        <w:rPr>
+          <w:rFonts w:ascii="Consolas" w:hAnsi="Consolas" w:cs="Consolas"/>
+          <w:color w:val="808080"/>
+          <w:sz w:val="19"/>
+          <w:szCs w:val="19"/>
+        </w:rPr>
+        <w:t>,</w:t>
+      </w:r>
+      <w:r>
+        <w:rPr>
+          <w:rFonts w:ascii="Consolas" w:hAnsi="Consolas" w:cs="Consolas"/>
+          <w:color w:val="000000"/>
+          <w:sz w:val="19"/>
+          <w:szCs w:val="19"/>
+        </w:rPr>
+        <w:t>[</w:t>
+      </w:r>
+      <w:proofErr w:type="spellStart"/>
+      <w:r>
+        <w:rPr>
+          <w:rFonts w:ascii="Consolas" w:hAnsi="Consolas" w:cs="Consolas"/>
+          <w:color w:val="000000"/>
+          <w:sz w:val="19"/>
+          <w:szCs w:val="19"/>
+        </w:rPr>
+        <w:t>wazny_do</w:t>
+      </w:r>
+      <w:proofErr w:type="spellEnd"/>
+      <w:r>
+        <w:rPr>
+          <w:rFonts w:ascii="Consolas" w:hAnsi="Consolas" w:cs="Consolas"/>
+          <w:color w:val="000000"/>
+          <w:sz w:val="19"/>
+          <w:szCs w:val="19"/>
+        </w:rPr>
+        <w:t>]</w:t>
+      </w:r>
+    </w:p>
+    <w:p>
+      <w:pPr>
+        <w:autoSpaceDE w:val="0"/>
+        <w:autoSpaceDN w:val="0"/>
+        <w:adjustRightInd w:val="0"/>
+        <w:spacing w:after="0" w:line="240" w:lineRule="auto"/>
+        <w:rPr>
+          <w:rFonts w:ascii="Consolas" w:hAnsi="Consolas" w:cs="Consolas"/>
+          <w:color w:val="000000"/>
+          <w:sz w:val="19"/>
+          <w:szCs w:val="19"/>
+        </w:rPr>
+      </w:pPr>
+      <w:r>
+        <w:rPr>
+          <w:rFonts w:ascii="Consolas" w:hAnsi="Consolas" w:cs="Consolas"/>
+          <w:color w:val="000000"/>
+          <w:sz w:val="19"/>
+          <w:szCs w:val="19"/>
+        </w:rPr>
+        <w:t xml:space="preserve">      </w:t>
+      </w:r>
+      <w:r>
+        <w:rPr>
+          <w:rFonts w:ascii="Consolas" w:hAnsi="Consolas" w:cs="Consolas"/>
+          <w:color w:val="808080"/>
+          <w:sz w:val="19"/>
+          <w:szCs w:val="19"/>
+        </w:rPr>
+        <w:t>,</w:t>
+      </w:r>
+      <w:r>
+        <w:rPr>
+          <w:rFonts w:ascii="Consolas" w:hAnsi="Consolas" w:cs="Consolas"/>
+          <w:color w:val="000000"/>
+          <w:sz w:val="19"/>
+          <w:szCs w:val="19"/>
+        </w:rPr>
+        <w:t>[jpt_kod__1]</w:t>
+      </w:r>
+    </w:p>
+    <w:p>
+      <w:pPr>
+        <w:autoSpaceDE w:val="0"/>
+        <w:autoSpaceDN w:val="0"/>
+        <w:adjustRightInd w:val="0"/>
+        <w:spacing w:after="0" w:line="240" w:lineRule="auto"/>
+        <w:rPr>
+          <w:rFonts w:ascii="Consolas" w:hAnsi="Consolas" w:cs="Consolas"/>
+          <w:color w:val="000000"/>
+          <w:sz w:val="19"/>
+          <w:szCs w:val="19"/>
+        </w:rPr>
+      </w:pPr>
+      <w:r>
+        <w:rPr>
+          <w:rFonts w:ascii="Consolas" w:hAnsi="Consolas" w:cs="Consolas"/>
+          <w:color w:val="000000"/>
+          <w:sz w:val="19"/>
+          <w:szCs w:val="19"/>
+        </w:rPr>
+        <w:t xml:space="preserve">      </w:t>
+      </w:r>
+      <w:r>
+        <w:rPr>
+          <w:rFonts w:ascii="Consolas" w:hAnsi="Consolas" w:cs="Consolas"/>
+          <w:color w:val="808080"/>
+          <w:sz w:val="19"/>
+          <w:szCs w:val="19"/>
+        </w:rPr>
+        <w:t>,</w:t>
+      </w:r>
+      <w:r>
+        <w:rPr>
+          <w:rFonts w:ascii="Consolas" w:hAnsi="Consolas" w:cs="Consolas"/>
+          <w:color w:val="000000"/>
+          <w:sz w:val="19"/>
+          <w:szCs w:val="19"/>
+        </w:rPr>
+        <w:t>[jpt_nazwa1]</w:t>
+      </w:r>
+    </w:p>
+    <w:p>
+      <w:pPr>
+        <w:autoSpaceDE w:val="0"/>
+        <w:autoSpaceDN w:val="0"/>
+        <w:adjustRightInd w:val="0"/>
+        <w:spacing w:after="0" w:line="240" w:lineRule="auto"/>
+        <w:rPr>
+          <w:rFonts w:ascii="Consolas" w:hAnsi="Consolas" w:cs="Consolas"/>
+          <w:color w:val="000000"/>
+          <w:sz w:val="19"/>
+          <w:szCs w:val="19"/>
+        </w:rPr>
+      </w:pPr>
+      <w:r>
+        <w:rPr>
+          <w:rFonts w:ascii="Consolas" w:hAnsi="Consolas" w:cs="Consolas"/>
+          <w:color w:val="000000"/>
+          <w:sz w:val="19"/>
+          <w:szCs w:val="19"/>
+        </w:rPr>
+        <w:t xml:space="preserve">      </w:t>
+      </w:r>
+      <w:r>
+        <w:rPr>
+          <w:rFonts w:ascii="Consolas" w:hAnsi="Consolas" w:cs="Consolas"/>
+          <w:color w:val="808080"/>
+          <w:sz w:val="19"/>
+          <w:szCs w:val="19"/>
+        </w:rPr>
+        <w:t>,</w:t>
+      </w:r>
+      <w:r>
+        <w:rPr>
+          <w:rFonts w:ascii="Consolas" w:hAnsi="Consolas" w:cs="Consolas"/>
+          <w:color w:val="000000"/>
+          <w:sz w:val="19"/>
+          <w:szCs w:val="19"/>
+        </w:rPr>
+        <w:t>[jpt_organ1]</w:t>
+      </w:r>
+    </w:p>
+    <w:p>
+      <w:pPr>
+        <w:autoSpaceDE w:val="0"/>
+        <w:autoSpaceDN w:val="0"/>
+        <w:adjustRightInd w:val="0"/>
+        <w:spacing w:after="0" w:line="240" w:lineRule="auto"/>
+        <w:rPr>
+          <w:rFonts w:ascii="Consolas" w:hAnsi="Consolas" w:cs="Consolas"/>
+          <w:color w:val="000000"/>
+          <w:sz w:val="19"/>
+          <w:szCs w:val="19"/>
+          <w:lang w:val="en-US"/>
+        </w:rPr>
+      </w:pPr>
+      <w:r>
+        <w:rPr>
+          <w:rFonts w:ascii="Consolas" w:hAnsi="Consolas" w:cs="Consolas"/>
+          <w:color w:val="000000"/>
+          <w:sz w:val="19"/>
+          <w:szCs w:val="19"/>
+        </w:rPr>
+        <w:t xml:space="preserve">      </w:t>
+      </w:r>
+      <w:r>
+        <w:rPr>
+          <w:rFonts w:ascii="Consolas" w:hAnsi="Consolas" w:cs="Consolas"/>
+          <w:color w:val="808080"/>
+          <w:sz w:val="19"/>
+          <w:szCs w:val="19"/>
+          <w:lang w:val="en-US"/>
+        </w:rPr>
+        <w:t>,</w:t>
+      </w:r>
+      <w:r>
+        <w:rPr>
+          <w:rFonts w:ascii="Consolas" w:hAnsi="Consolas" w:cs="Consolas"/>
+          <w:color w:val="000000"/>
+          <w:sz w:val="19"/>
+          <w:szCs w:val="19"/>
+          <w:lang w:val="en-US"/>
+        </w:rPr>
+        <w:t>[</w:t>
+      </w:r>
+      <w:proofErr w:type="spellStart"/>
+      <w:r>
+        <w:rPr>
+          <w:rFonts w:ascii="Consolas" w:hAnsi="Consolas" w:cs="Consolas"/>
+          <w:color w:val="000000"/>
+          <w:sz w:val="19"/>
+          <w:szCs w:val="19"/>
+          <w:lang w:val="en-US"/>
+        </w:rPr>
+        <w:t>jpt_wazna</w:t>
+      </w:r>
+      <w:proofErr w:type="spellEnd"/>
+      <w:r>
+        <w:rPr>
+          <w:rFonts w:ascii="Consolas" w:hAnsi="Consolas" w:cs="Consolas"/>
+          <w:color w:val="000000"/>
+          <w:sz w:val="19"/>
+          <w:szCs w:val="19"/>
+          <w:lang w:val="en-US"/>
+        </w:rPr>
+        <w:t>_]</w:t>
+      </w:r>
+    </w:p>
+    <w:p>
+      <w:pPr>
+        <w:autoSpaceDE w:val="0"/>
+        <w:autoSpaceDN w:val="0"/>
+        <w:adjustRightInd w:val="0"/>
+        <w:spacing w:after="0" w:line="240" w:lineRule="auto"/>
+        <w:rPr>
+          <w:rFonts w:ascii="Consolas" w:hAnsi="Consolas" w:cs="Consolas"/>
+          <w:color w:val="000000"/>
+          <w:sz w:val="19"/>
+          <w:szCs w:val="19"/>
+          <w:lang w:val="en-US"/>
+        </w:rPr>
+      </w:pPr>
+      <w:r>
+        <w:rPr>
+          <w:rFonts w:ascii="Consolas" w:hAnsi="Consolas" w:cs="Consolas"/>
+          <w:color w:val="000000"/>
+          <w:sz w:val="19"/>
+          <w:szCs w:val="19"/>
+          <w:lang w:val="en-US"/>
+        </w:rPr>
+        <w:t xml:space="preserve">      </w:t>
+      </w:r>
+      <w:r>
+        <w:rPr>
+          <w:rFonts w:ascii="Consolas" w:hAnsi="Consolas" w:cs="Consolas"/>
+          <w:color w:val="808080"/>
+          <w:sz w:val="19"/>
+          <w:szCs w:val="19"/>
+          <w:lang w:val="en-US"/>
+        </w:rPr>
+        <w:t>,</w:t>
+      </w:r>
+      <w:r>
+        <w:rPr>
+          <w:rFonts w:ascii="Consolas" w:hAnsi="Consolas" w:cs="Consolas"/>
+          <w:color w:val="000000"/>
+          <w:sz w:val="19"/>
+          <w:szCs w:val="19"/>
+          <w:lang w:val="en-US"/>
+        </w:rPr>
+        <w:t>[</w:t>
+      </w:r>
+      <w:proofErr w:type="spellStart"/>
+      <w:r>
+        <w:rPr>
+          <w:rFonts w:ascii="Consolas" w:hAnsi="Consolas" w:cs="Consolas"/>
+          <w:color w:val="000000"/>
+          <w:sz w:val="19"/>
+          <w:szCs w:val="19"/>
+          <w:lang w:val="en-US"/>
+        </w:rPr>
+        <w:t>id_bufora</w:t>
+      </w:r>
+      <w:proofErr w:type="spellEnd"/>
+      <w:r>
+        <w:rPr>
+          <w:rFonts w:ascii="Consolas" w:hAnsi="Consolas" w:cs="Consolas"/>
+          <w:color w:val="000000"/>
+          <w:sz w:val="19"/>
+          <w:szCs w:val="19"/>
+          <w:lang w:val="en-US"/>
+        </w:rPr>
+        <w:t>_]</w:t>
+      </w:r>
+    </w:p>
+    <w:p>
+      <w:pPr>
+        <w:autoSpaceDE w:val="0"/>
+        <w:autoSpaceDN w:val="0"/>
+        <w:adjustRightInd w:val="0"/>
+        <w:spacing w:after="0" w:line="240" w:lineRule="auto"/>
+        <w:rPr>
+          <w:rFonts w:ascii="Consolas" w:hAnsi="Consolas" w:cs="Consolas"/>
+          <w:color w:val="000000"/>
+          <w:sz w:val="19"/>
+          <w:szCs w:val="19"/>
+          <w:lang w:val="en-US"/>
+        </w:rPr>
+      </w:pPr>
+      <w:r>
+        <w:rPr>
+          <w:rFonts w:ascii="Consolas" w:hAnsi="Consolas" w:cs="Consolas"/>
+          <w:color w:val="000000"/>
+          <w:sz w:val="19"/>
+          <w:szCs w:val="19"/>
+          <w:lang w:val="en-US"/>
+        </w:rPr>
+        <w:t xml:space="preserve">      </w:t>
+      </w:r>
+      <w:r>
+        <w:rPr>
+          <w:rFonts w:ascii="Consolas" w:hAnsi="Consolas" w:cs="Consolas"/>
+          <w:color w:val="808080"/>
+          <w:sz w:val="19"/>
+          <w:szCs w:val="19"/>
+          <w:lang w:val="en-US"/>
+        </w:rPr>
+        <w:t>,</w:t>
+      </w:r>
+      <w:r>
+        <w:rPr>
+          <w:rFonts w:ascii="Consolas" w:hAnsi="Consolas" w:cs="Consolas"/>
+          <w:color w:val="000000"/>
+          <w:sz w:val="19"/>
+          <w:szCs w:val="19"/>
+          <w:lang w:val="en-US"/>
+        </w:rPr>
+        <w:t>[id_bufora1]</w:t>
+      </w:r>
+    </w:p>
+    <w:p>
+      <w:pPr>
+        <w:autoSpaceDE w:val="0"/>
+        <w:autoSpaceDN w:val="0"/>
+        <w:adjustRightInd w:val="0"/>
+        <w:spacing w:after="0" w:line="240" w:lineRule="auto"/>
+        <w:rPr>
+          <w:rFonts w:ascii="Consolas" w:hAnsi="Consolas" w:cs="Consolas"/>
+          <w:color w:val="000000"/>
+          <w:sz w:val="19"/>
+          <w:szCs w:val="19"/>
+        </w:rPr>
+      </w:pPr>
+      <w:r>
+        <w:rPr>
+          <w:rFonts w:ascii="Consolas" w:hAnsi="Consolas" w:cs="Consolas"/>
+          <w:color w:val="000000"/>
+          <w:sz w:val="19"/>
+          <w:szCs w:val="19"/>
+          <w:lang w:val="en-US"/>
+        </w:rPr>
+        <w:t xml:space="preserve">      </w:t>
+      </w:r>
+      <w:r>
+        <w:rPr>
+          <w:rFonts w:ascii="Consolas" w:hAnsi="Consolas" w:cs="Consolas"/>
+          <w:color w:val="808080"/>
+          <w:sz w:val="19"/>
+          <w:szCs w:val="19"/>
+        </w:rPr>
+        <w:t>,</w:t>
+      </w:r>
+      <w:r>
+        <w:rPr>
+          <w:rFonts w:ascii="Consolas" w:hAnsi="Consolas" w:cs="Consolas"/>
+          <w:color w:val="000000"/>
+          <w:sz w:val="19"/>
+          <w:szCs w:val="19"/>
+        </w:rPr>
+        <w:t>[</w:t>
+      </w:r>
+      <w:proofErr w:type="spellStart"/>
+      <w:r>
+        <w:rPr>
+          <w:rFonts w:ascii="Consolas" w:hAnsi="Consolas" w:cs="Consolas"/>
+          <w:color w:val="000000"/>
+          <w:sz w:val="19"/>
+          <w:szCs w:val="19"/>
+        </w:rPr>
+        <w:t>id_technic</w:t>
+      </w:r>
+      <w:proofErr w:type="spellEnd"/>
+      <w:r>
+        <w:rPr>
+          <w:rFonts w:ascii="Consolas" w:hAnsi="Consolas" w:cs="Consolas"/>
+          <w:color w:val="000000"/>
+          <w:sz w:val="19"/>
+          <w:szCs w:val="19"/>
+        </w:rPr>
+        <w:t>]</w:t>
+      </w:r>
+    </w:p>
+    <w:p>
+      <w:pPr>
+        <w:autoSpaceDE w:val="0"/>
+        <w:autoSpaceDN w:val="0"/>
+        <w:adjustRightInd w:val="0"/>
+        <w:spacing w:after="0" w:line="240" w:lineRule="auto"/>
+        <w:rPr>
+          <w:rFonts w:ascii="Consolas" w:hAnsi="Consolas" w:cs="Consolas"/>
+          <w:color w:val="000000"/>
+          <w:sz w:val="19"/>
+          <w:szCs w:val="19"/>
+        </w:rPr>
+      </w:pPr>
+      <w:r>
+        <w:rPr>
+          <w:rFonts w:ascii="Consolas" w:hAnsi="Consolas" w:cs="Consolas"/>
+          <w:color w:val="000000"/>
+          <w:sz w:val="19"/>
+          <w:szCs w:val="19"/>
+        </w:rPr>
+        <w:t xml:space="preserve">      </w:t>
+      </w:r>
+      <w:r>
+        <w:rPr>
+          <w:rFonts w:ascii="Consolas" w:hAnsi="Consolas" w:cs="Consolas"/>
+          <w:color w:val="808080"/>
+          <w:sz w:val="19"/>
+          <w:szCs w:val="19"/>
+        </w:rPr>
+        <w:t>,</w:t>
+      </w:r>
+      <w:r>
+        <w:rPr>
+          <w:rFonts w:ascii="Consolas" w:hAnsi="Consolas" w:cs="Consolas"/>
+          <w:color w:val="000000"/>
+          <w:sz w:val="19"/>
+          <w:szCs w:val="19"/>
+        </w:rPr>
+        <w:t>[</w:t>
+      </w:r>
+      <w:proofErr w:type="spellStart"/>
+      <w:r>
+        <w:rPr>
+          <w:rFonts w:ascii="Consolas" w:hAnsi="Consolas" w:cs="Consolas"/>
+          <w:color w:val="000000"/>
+          <w:sz w:val="19"/>
+          <w:szCs w:val="19"/>
+        </w:rPr>
+        <w:t>iip_przest</w:t>
+      </w:r>
+      <w:proofErr w:type="spellEnd"/>
+      <w:r>
+        <w:rPr>
+          <w:rFonts w:ascii="Consolas" w:hAnsi="Consolas" w:cs="Consolas"/>
+          <w:color w:val="000000"/>
+          <w:sz w:val="19"/>
+          <w:szCs w:val="19"/>
+        </w:rPr>
+        <w:t>]</w:t>
+      </w:r>
+    </w:p>
+    <w:p>
+      <w:pPr>
+        <w:autoSpaceDE w:val="0"/>
+        <w:autoSpaceDN w:val="0"/>
+        <w:adjustRightInd w:val="0"/>
+        <w:spacing w:after="0" w:line="240" w:lineRule="auto"/>
+        <w:rPr>
+          <w:rFonts w:ascii="Consolas" w:hAnsi="Consolas" w:cs="Consolas"/>
+          <w:color w:val="000000"/>
+          <w:sz w:val="19"/>
+          <w:szCs w:val="19"/>
+        </w:rPr>
+      </w:pPr>
+      <w:r>
+        <w:rPr>
+          <w:rFonts w:ascii="Consolas" w:hAnsi="Consolas" w:cs="Consolas"/>
+          <w:color w:val="000000"/>
+          <w:sz w:val="19"/>
+          <w:szCs w:val="19"/>
+        </w:rPr>
+        <w:t xml:space="preserve">      </w:t>
+      </w:r>
+      <w:r>
+        <w:rPr>
+          <w:rFonts w:ascii="Consolas" w:hAnsi="Consolas" w:cs="Consolas"/>
+          <w:color w:val="808080"/>
+          <w:sz w:val="19"/>
+          <w:szCs w:val="19"/>
+        </w:rPr>
+        <w:t>,</w:t>
+      </w:r>
+      <w:r>
+        <w:rPr>
+          <w:rFonts w:ascii="Consolas" w:hAnsi="Consolas" w:cs="Consolas"/>
+          <w:color w:val="000000"/>
+          <w:sz w:val="19"/>
+          <w:szCs w:val="19"/>
+        </w:rPr>
+        <w:t>[</w:t>
+      </w:r>
+      <w:proofErr w:type="spellStart"/>
+      <w:r>
+        <w:rPr>
+          <w:rFonts w:ascii="Consolas" w:hAnsi="Consolas" w:cs="Consolas"/>
+          <w:color w:val="000000"/>
+          <w:sz w:val="19"/>
+          <w:szCs w:val="19"/>
+        </w:rPr>
+        <w:t>iip_identy</w:t>
+      </w:r>
+      <w:proofErr w:type="spellEnd"/>
+      <w:r>
+        <w:rPr>
+          <w:rFonts w:ascii="Consolas" w:hAnsi="Consolas" w:cs="Consolas"/>
+          <w:color w:val="000000"/>
+          <w:sz w:val="19"/>
+          <w:szCs w:val="19"/>
+        </w:rPr>
+        <w:t>]</w:t>
+      </w:r>
+    </w:p>
+    <w:p>
+      <w:pPr>
+        <w:autoSpaceDE w:val="0"/>
+        <w:autoSpaceDN w:val="0"/>
+        <w:adjustRightInd w:val="0"/>
+        <w:spacing w:after="0" w:line="240" w:lineRule="auto"/>
+        <w:rPr>
+          <w:rFonts w:ascii="Consolas" w:hAnsi="Consolas" w:cs="Consolas"/>
+          <w:color w:val="000000"/>
+          <w:sz w:val="19"/>
+          <w:szCs w:val="19"/>
+        </w:rPr>
+      </w:pPr>
+      <w:r>
+        <w:rPr>
+          <w:rFonts w:ascii="Consolas" w:hAnsi="Consolas" w:cs="Consolas"/>
+          <w:color w:val="000000"/>
+          <w:sz w:val="19"/>
+          <w:szCs w:val="19"/>
+        </w:rPr>
+        <w:t xml:space="preserve">      </w:t>
+      </w:r>
+      <w:r>
+        <w:rPr>
+          <w:rFonts w:ascii="Consolas" w:hAnsi="Consolas" w:cs="Consolas"/>
+          <w:color w:val="808080"/>
+          <w:sz w:val="19"/>
+          <w:szCs w:val="19"/>
+        </w:rPr>
+        <w:t>,</w:t>
+      </w:r>
+      <w:r>
+        <w:rPr>
+          <w:rFonts w:ascii="Consolas" w:hAnsi="Consolas" w:cs="Consolas"/>
+          <w:color w:val="000000"/>
+          <w:sz w:val="19"/>
+          <w:szCs w:val="19"/>
+        </w:rPr>
+        <w:t>[</w:t>
+      </w:r>
+      <w:proofErr w:type="spellStart"/>
+      <w:r>
+        <w:rPr>
+          <w:rFonts w:ascii="Consolas" w:hAnsi="Consolas" w:cs="Consolas"/>
+          <w:color w:val="000000"/>
+          <w:sz w:val="19"/>
+          <w:szCs w:val="19"/>
+        </w:rPr>
+        <w:t>iip_wersja</w:t>
+      </w:r>
+      <w:proofErr w:type="spellEnd"/>
+      <w:r>
+        <w:rPr>
+          <w:rFonts w:ascii="Consolas" w:hAnsi="Consolas" w:cs="Consolas"/>
+          <w:color w:val="000000"/>
+          <w:sz w:val="19"/>
+          <w:szCs w:val="19"/>
+        </w:rPr>
+        <w:t>]</w:t>
+      </w:r>
+    </w:p>
+    <w:p>
+      <w:pPr>
+        <w:autoSpaceDE w:val="0"/>
+        <w:autoSpaceDN w:val="0"/>
+        <w:adjustRightInd w:val="0"/>
+        <w:spacing w:after="0" w:line="240" w:lineRule="auto"/>
+        <w:rPr>
+          <w:rFonts w:ascii="Consolas" w:hAnsi="Consolas" w:cs="Consolas"/>
+          <w:color w:val="000000"/>
+          <w:sz w:val="19"/>
+          <w:szCs w:val="19"/>
+        </w:rPr>
+      </w:pPr>
+      <w:r>
+        <w:rPr>
+          <w:rFonts w:ascii="Consolas" w:hAnsi="Consolas" w:cs="Consolas"/>
+          <w:color w:val="000000"/>
+          <w:sz w:val="19"/>
+          <w:szCs w:val="19"/>
+        </w:rPr>
+        <w:t xml:space="preserve">      </w:t>
+      </w:r>
+      <w:r>
+        <w:rPr>
+          <w:rFonts w:ascii="Consolas" w:hAnsi="Consolas" w:cs="Consolas"/>
+          <w:color w:val="808080"/>
+          <w:sz w:val="19"/>
+          <w:szCs w:val="19"/>
+        </w:rPr>
+        <w:t>,</w:t>
+      </w:r>
+      <w:r>
+        <w:rPr>
+          <w:rFonts w:ascii="Consolas" w:hAnsi="Consolas" w:cs="Consolas"/>
+          <w:color w:val="000000"/>
+          <w:sz w:val="19"/>
+          <w:szCs w:val="19"/>
+        </w:rPr>
+        <w:t>[</w:t>
+      </w:r>
+      <w:proofErr w:type="spellStart"/>
+      <w:r>
+        <w:rPr>
+          <w:rFonts w:ascii="Consolas" w:hAnsi="Consolas" w:cs="Consolas"/>
+          <w:color w:val="000000"/>
+          <w:sz w:val="19"/>
+          <w:szCs w:val="19"/>
+        </w:rPr>
+        <w:t>jpt_kj_iip</w:t>
+      </w:r>
+      <w:proofErr w:type="spellEnd"/>
+      <w:r>
+        <w:rPr>
+          <w:rFonts w:ascii="Consolas" w:hAnsi="Consolas" w:cs="Consolas"/>
+          <w:color w:val="000000"/>
+          <w:sz w:val="19"/>
+          <w:szCs w:val="19"/>
+        </w:rPr>
+        <w:t>]</w:t>
+      </w:r>
+    </w:p>
+    <w:p>
+      <w:pPr>
+        <w:autoSpaceDE w:val="0"/>
+        <w:autoSpaceDN w:val="0"/>
+        <w:adjustRightInd w:val="0"/>
+        <w:spacing w:after="0" w:line="240" w:lineRule="auto"/>
+        <w:rPr>
+          <w:rFonts w:ascii="Consolas" w:hAnsi="Consolas" w:cs="Consolas"/>
+          <w:color w:val="000000"/>
+          <w:sz w:val="19"/>
+          <w:szCs w:val="19"/>
+        </w:rPr>
+      </w:pPr>
+      <w:r>
+        <w:rPr>
+          <w:rFonts w:ascii="Consolas" w:hAnsi="Consolas" w:cs="Consolas"/>
+          <w:color w:val="000000"/>
+          <w:sz w:val="19"/>
+          <w:szCs w:val="19"/>
+        </w:rPr>
+        <w:lastRenderedPageBreak/>
+        <w:t xml:space="preserve">      </w:t>
+      </w:r>
+      <w:r>
+        <w:rPr>
+          <w:rFonts w:ascii="Consolas" w:hAnsi="Consolas" w:cs="Consolas"/>
+          <w:color w:val="808080"/>
+          <w:sz w:val="19"/>
+          <w:szCs w:val="19"/>
+        </w:rPr>
+        <w:t>,</w:t>
+      </w:r>
+      <w:r>
+        <w:rPr>
+          <w:rFonts w:ascii="Consolas" w:hAnsi="Consolas" w:cs="Consolas"/>
+          <w:color w:val="000000"/>
+          <w:sz w:val="19"/>
+          <w:szCs w:val="19"/>
+        </w:rPr>
+        <w:t>[jpt_kj_i_1]</w:t>
+      </w:r>
+    </w:p>
+    <w:p>
+      <w:pPr>
+        <w:autoSpaceDE w:val="0"/>
+        <w:autoSpaceDN w:val="0"/>
+        <w:adjustRightInd w:val="0"/>
+        <w:spacing w:after="0" w:line="240" w:lineRule="auto"/>
+        <w:rPr>
+          <w:rFonts w:ascii="Consolas" w:hAnsi="Consolas" w:cs="Consolas"/>
+          <w:color w:val="000000"/>
+          <w:sz w:val="19"/>
+          <w:szCs w:val="19"/>
+        </w:rPr>
+      </w:pPr>
+      <w:r>
+        <w:rPr>
+          <w:rFonts w:ascii="Consolas" w:hAnsi="Consolas" w:cs="Consolas"/>
+          <w:color w:val="000000"/>
+          <w:sz w:val="19"/>
+          <w:szCs w:val="19"/>
+        </w:rPr>
+        <w:t xml:space="preserve">      </w:t>
+      </w:r>
+      <w:r>
+        <w:rPr>
+          <w:rFonts w:ascii="Consolas" w:hAnsi="Consolas" w:cs="Consolas"/>
+          <w:color w:val="808080"/>
+          <w:sz w:val="19"/>
+          <w:szCs w:val="19"/>
+        </w:rPr>
+        <w:t>,</w:t>
+      </w:r>
+      <w:r>
+        <w:rPr>
+          <w:rFonts w:ascii="Consolas" w:hAnsi="Consolas" w:cs="Consolas"/>
+          <w:color w:val="000000"/>
+          <w:sz w:val="19"/>
+          <w:szCs w:val="19"/>
+        </w:rPr>
+        <w:t>[jpt_kj_i_2]</w:t>
+      </w:r>
+    </w:p>
+    <w:p>
+      <w:pPr>
+        <w:autoSpaceDE w:val="0"/>
+        <w:autoSpaceDN w:val="0"/>
+        <w:adjustRightInd w:val="0"/>
+        <w:spacing w:after="0" w:line="240" w:lineRule="auto"/>
+        <w:rPr>
+          <w:rFonts w:ascii="Consolas" w:hAnsi="Consolas" w:cs="Consolas"/>
+          <w:color w:val="000000"/>
+          <w:sz w:val="19"/>
+          <w:szCs w:val="19"/>
+        </w:rPr>
+      </w:pPr>
+      <w:r>
+        <w:rPr>
+          <w:rFonts w:ascii="Consolas" w:hAnsi="Consolas" w:cs="Consolas"/>
+          <w:color w:val="000000"/>
+          <w:sz w:val="19"/>
+          <w:szCs w:val="19"/>
+        </w:rPr>
+        <w:t xml:space="preserve">      </w:t>
+      </w:r>
+      <w:r>
+        <w:rPr>
+          <w:rFonts w:ascii="Consolas" w:hAnsi="Consolas" w:cs="Consolas"/>
+          <w:color w:val="808080"/>
+          <w:sz w:val="19"/>
+          <w:szCs w:val="19"/>
+        </w:rPr>
+        <w:t>,</w:t>
+      </w:r>
+      <w:r>
+        <w:rPr>
+          <w:rFonts w:ascii="Consolas" w:hAnsi="Consolas" w:cs="Consolas"/>
+          <w:color w:val="000000"/>
+          <w:sz w:val="19"/>
+          <w:szCs w:val="19"/>
+        </w:rPr>
+        <w:t>[</w:t>
+      </w:r>
+      <w:proofErr w:type="spellStart"/>
+      <w:r>
+        <w:rPr>
+          <w:rFonts w:ascii="Consolas" w:hAnsi="Consolas" w:cs="Consolas"/>
+          <w:color w:val="000000"/>
+          <w:sz w:val="19"/>
+          <w:szCs w:val="19"/>
+        </w:rPr>
+        <w:t>jpt_opis</w:t>
+      </w:r>
+      <w:proofErr w:type="spellEnd"/>
+      <w:r>
+        <w:rPr>
+          <w:rFonts w:ascii="Consolas" w:hAnsi="Consolas" w:cs="Consolas"/>
+          <w:color w:val="000000"/>
+          <w:sz w:val="19"/>
+          <w:szCs w:val="19"/>
+        </w:rPr>
+        <w:t>]</w:t>
+      </w:r>
+    </w:p>
+    <w:p>
+      <w:pPr>
+        <w:autoSpaceDE w:val="0"/>
+        <w:autoSpaceDN w:val="0"/>
+        <w:adjustRightInd w:val="0"/>
+        <w:spacing w:after="0" w:line="240" w:lineRule="auto"/>
+        <w:rPr>
+          <w:rFonts w:ascii="Consolas" w:hAnsi="Consolas" w:cs="Consolas"/>
+          <w:color w:val="000000"/>
+          <w:sz w:val="19"/>
+          <w:szCs w:val="19"/>
+        </w:rPr>
+      </w:pPr>
+      <w:r>
+        <w:rPr>
+          <w:rFonts w:ascii="Consolas" w:hAnsi="Consolas" w:cs="Consolas"/>
+          <w:color w:val="000000"/>
+          <w:sz w:val="19"/>
+          <w:szCs w:val="19"/>
+        </w:rPr>
+        <w:t xml:space="preserve">      </w:t>
+      </w:r>
+      <w:r>
+        <w:rPr>
+          <w:rFonts w:ascii="Consolas" w:hAnsi="Consolas" w:cs="Consolas"/>
+          <w:color w:val="808080"/>
+          <w:sz w:val="19"/>
+          <w:szCs w:val="19"/>
+        </w:rPr>
+        <w:t>,</w:t>
+      </w:r>
+      <w:r>
+        <w:rPr>
+          <w:rFonts w:ascii="Consolas" w:hAnsi="Consolas" w:cs="Consolas"/>
+          <w:color w:val="000000"/>
+          <w:sz w:val="19"/>
+          <w:szCs w:val="19"/>
+        </w:rPr>
+        <w:t>[</w:t>
+      </w:r>
+      <w:proofErr w:type="spellStart"/>
+      <w:r>
+        <w:rPr>
+          <w:rFonts w:ascii="Consolas" w:hAnsi="Consolas" w:cs="Consolas"/>
+          <w:color w:val="000000"/>
+          <w:sz w:val="19"/>
+          <w:szCs w:val="19"/>
+        </w:rPr>
+        <w:t>jpt_sps_ko</w:t>
+      </w:r>
+      <w:proofErr w:type="spellEnd"/>
+      <w:r>
+        <w:rPr>
+          <w:rFonts w:ascii="Consolas" w:hAnsi="Consolas" w:cs="Consolas"/>
+          <w:color w:val="000000"/>
+          <w:sz w:val="19"/>
+          <w:szCs w:val="19"/>
+        </w:rPr>
+        <w:t>]</w:t>
+      </w:r>
+    </w:p>
+    <w:p>
+      <w:pPr>
+        <w:autoSpaceDE w:val="0"/>
+        <w:autoSpaceDN w:val="0"/>
+        <w:adjustRightInd w:val="0"/>
+        <w:spacing w:after="0" w:line="240" w:lineRule="auto"/>
+        <w:rPr>
+          <w:rFonts w:ascii="Consolas" w:hAnsi="Consolas" w:cs="Consolas"/>
+          <w:color w:val="000000"/>
+          <w:sz w:val="19"/>
+          <w:szCs w:val="19"/>
+          <w:lang w:val="en-US"/>
+        </w:rPr>
+      </w:pPr>
+      <w:r>
+        <w:rPr>
+          <w:rFonts w:ascii="Consolas" w:hAnsi="Consolas" w:cs="Consolas"/>
+          <w:color w:val="000000"/>
+          <w:sz w:val="19"/>
+          <w:szCs w:val="19"/>
+        </w:rPr>
+        <w:t xml:space="preserve">      </w:t>
+      </w:r>
+      <w:r>
+        <w:rPr>
+          <w:rFonts w:ascii="Consolas" w:hAnsi="Consolas" w:cs="Consolas"/>
+          <w:color w:val="808080"/>
+          <w:sz w:val="19"/>
+          <w:szCs w:val="19"/>
+          <w:lang w:val="en-US"/>
+        </w:rPr>
+        <w:t>,</w:t>
+      </w:r>
+      <w:r>
+        <w:rPr>
+          <w:rFonts w:ascii="Consolas" w:hAnsi="Consolas" w:cs="Consolas"/>
+          <w:color w:val="000000"/>
+          <w:sz w:val="19"/>
+          <w:szCs w:val="19"/>
+          <w:lang w:val="en-US"/>
+        </w:rPr>
+        <w:t>[id_bufor_1]</w:t>
+      </w:r>
+    </w:p>
+    <w:p>
+      <w:pPr>
+        <w:autoSpaceDE w:val="0"/>
+        <w:autoSpaceDN w:val="0"/>
+        <w:adjustRightInd w:val="0"/>
+        <w:spacing w:after="0" w:line="240" w:lineRule="auto"/>
+        <w:rPr>
+          <w:rFonts w:ascii="Consolas" w:hAnsi="Consolas" w:cs="Consolas"/>
+          <w:color w:val="000000"/>
+          <w:sz w:val="19"/>
+          <w:szCs w:val="19"/>
+          <w:lang w:val="en-US"/>
+        </w:rPr>
+      </w:pPr>
+      <w:r>
+        <w:rPr>
+          <w:rFonts w:ascii="Consolas" w:hAnsi="Consolas" w:cs="Consolas"/>
+          <w:color w:val="000000"/>
+          <w:sz w:val="19"/>
+          <w:szCs w:val="19"/>
+          <w:lang w:val="en-US"/>
+        </w:rPr>
+        <w:t xml:space="preserve">      </w:t>
+      </w:r>
+      <w:r>
+        <w:rPr>
+          <w:rFonts w:ascii="Consolas" w:hAnsi="Consolas" w:cs="Consolas"/>
+          <w:color w:val="808080"/>
+          <w:sz w:val="19"/>
+          <w:szCs w:val="19"/>
+          <w:lang w:val="en-US"/>
+        </w:rPr>
+        <w:t>,</w:t>
+      </w:r>
+      <w:r>
+        <w:rPr>
+          <w:rFonts w:ascii="Consolas" w:hAnsi="Consolas" w:cs="Consolas"/>
+          <w:color w:val="000000"/>
+          <w:sz w:val="19"/>
+          <w:szCs w:val="19"/>
+          <w:lang w:val="en-US"/>
+        </w:rPr>
+        <w:t>[</w:t>
+      </w:r>
+      <w:proofErr w:type="spellStart"/>
+      <w:r>
+        <w:rPr>
+          <w:rFonts w:ascii="Consolas" w:hAnsi="Consolas" w:cs="Consolas"/>
+          <w:color w:val="000000"/>
+          <w:sz w:val="19"/>
+          <w:szCs w:val="19"/>
+          <w:lang w:val="en-US"/>
+        </w:rPr>
+        <w:t>jpt_id</w:t>
+      </w:r>
+      <w:proofErr w:type="spellEnd"/>
+      <w:r>
+        <w:rPr>
+          <w:rFonts w:ascii="Consolas" w:hAnsi="Consolas" w:cs="Consolas"/>
+          <w:color w:val="000000"/>
+          <w:sz w:val="19"/>
+          <w:szCs w:val="19"/>
+          <w:lang w:val="en-US"/>
+        </w:rPr>
+        <w:t>]</w:t>
+      </w:r>
+    </w:p>
+    <w:p>
+      <w:pPr>
+        <w:autoSpaceDE w:val="0"/>
+        <w:autoSpaceDN w:val="0"/>
+        <w:adjustRightInd w:val="0"/>
+        <w:spacing w:after="0" w:line="240" w:lineRule="auto"/>
+        <w:rPr>
+          <w:rFonts w:ascii="Consolas" w:hAnsi="Consolas" w:cs="Consolas"/>
+          <w:color w:val="000000"/>
+          <w:sz w:val="19"/>
+          <w:szCs w:val="19"/>
+          <w:lang w:val="en-US"/>
+        </w:rPr>
+      </w:pPr>
+      <w:r>
+        <w:rPr>
+          <w:rFonts w:ascii="Consolas" w:hAnsi="Consolas" w:cs="Consolas"/>
+          <w:color w:val="000000"/>
+          <w:sz w:val="19"/>
+          <w:szCs w:val="19"/>
+          <w:lang w:val="en-US"/>
+        </w:rPr>
+        <w:t xml:space="preserve">      </w:t>
+      </w:r>
+      <w:r>
+        <w:rPr>
+          <w:rFonts w:ascii="Consolas" w:hAnsi="Consolas" w:cs="Consolas"/>
+          <w:color w:val="808080"/>
+          <w:sz w:val="19"/>
+          <w:szCs w:val="19"/>
+          <w:lang w:val="en-US"/>
+        </w:rPr>
+        <w:t>,</w:t>
+      </w:r>
+      <w:r>
+        <w:rPr>
+          <w:rFonts w:ascii="Consolas" w:hAnsi="Consolas" w:cs="Consolas"/>
+          <w:color w:val="000000"/>
+          <w:sz w:val="19"/>
+          <w:szCs w:val="19"/>
+          <w:lang w:val="en-US"/>
+        </w:rPr>
+        <w:t>[jpt_kj_i_3]</w:t>
+      </w:r>
+    </w:p>
+    <w:p>
+      <w:pPr>
+        <w:autoSpaceDE w:val="0"/>
+        <w:autoSpaceDN w:val="0"/>
+        <w:adjustRightInd w:val="0"/>
+        <w:spacing w:after="0" w:line="240" w:lineRule="auto"/>
+        <w:rPr>
+          <w:rFonts w:ascii="Consolas" w:hAnsi="Consolas" w:cs="Consolas"/>
+          <w:color w:val="000000"/>
+          <w:sz w:val="19"/>
+          <w:szCs w:val="19"/>
+          <w:lang w:val="en-US"/>
+        </w:rPr>
+      </w:pPr>
+      <w:r>
+        <w:rPr>
+          <w:rFonts w:ascii="Consolas" w:hAnsi="Consolas" w:cs="Consolas"/>
+          <w:color w:val="000000"/>
+          <w:sz w:val="19"/>
+          <w:szCs w:val="19"/>
+          <w:lang w:val="en-US"/>
+        </w:rPr>
+        <w:t xml:space="preserve">      </w:t>
+      </w:r>
+      <w:r>
+        <w:rPr>
+          <w:rFonts w:ascii="Consolas" w:hAnsi="Consolas" w:cs="Consolas"/>
+          <w:color w:val="808080"/>
+          <w:sz w:val="19"/>
+          <w:szCs w:val="19"/>
+          <w:lang w:val="en-US"/>
+        </w:rPr>
+        <w:t>,</w:t>
+      </w:r>
+      <w:r>
+        <w:rPr>
+          <w:rFonts w:ascii="Consolas" w:hAnsi="Consolas" w:cs="Consolas"/>
+          <w:color w:val="000000"/>
+          <w:sz w:val="19"/>
+          <w:szCs w:val="19"/>
+          <w:lang w:val="en-US"/>
+        </w:rPr>
+        <w:t>[</w:t>
+      </w:r>
+      <w:proofErr w:type="spellStart"/>
+      <w:r>
+        <w:rPr>
+          <w:rFonts w:ascii="Consolas" w:hAnsi="Consolas" w:cs="Consolas"/>
+          <w:color w:val="000000"/>
+          <w:sz w:val="19"/>
+          <w:szCs w:val="19"/>
+          <w:lang w:val="en-US"/>
+        </w:rPr>
+        <w:t>shape_leng</w:t>
+      </w:r>
+      <w:proofErr w:type="spellEnd"/>
+      <w:r>
+        <w:rPr>
+          <w:rFonts w:ascii="Consolas" w:hAnsi="Consolas" w:cs="Consolas"/>
+          <w:color w:val="000000"/>
+          <w:sz w:val="19"/>
+          <w:szCs w:val="19"/>
+          <w:lang w:val="en-US"/>
+        </w:rPr>
+        <w:t>]</w:t>
+      </w:r>
+    </w:p>
+    <w:p>
+      <w:pPr>
+        <w:autoSpaceDE w:val="0"/>
+        <w:autoSpaceDN w:val="0"/>
+        <w:adjustRightInd w:val="0"/>
+        <w:spacing w:after="0" w:line="240" w:lineRule="auto"/>
+        <w:rPr>
+          <w:rFonts w:ascii="Consolas" w:hAnsi="Consolas" w:cs="Consolas"/>
+          <w:color w:val="000000"/>
+          <w:sz w:val="19"/>
+          <w:szCs w:val="19"/>
+          <w:lang w:val="en-US"/>
+        </w:rPr>
+      </w:pPr>
+      <w:r>
+        <w:rPr>
+          <w:rFonts w:ascii="Consolas" w:hAnsi="Consolas" w:cs="Consolas"/>
+          <w:color w:val="000000"/>
+          <w:sz w:val="19"/>
+          <w:szCs w:val="19"/>
+          <w:lang w:val="en-US"/>
+        </w:rPr>
+        <w:t xml:space="preserve">      </w:t>
+      </w:r>
+      <w:r>
+        <w:rPr>
+          <w:rFonts w:ascii="Consolas" w:hAnsi="Consolas" w:cs="Consolas"/>
+          <w:color w:val="808080"/>
+          <w:sz w:val="19"/>
+          <w:szCs w:val="19"/>
+          <w:lang w:val="en-US"/>
+        </w:rPr>
+        <w:t>,</w:t>
+      </w:r>
+      <w:r>
+        <w:rPr>
+          <w:rFonts w:ascii="Consolas" w:hAnsi="Consolas" w:cs="Consolas"/>
+          <w:color w:val="000000"/>
+          <w:sz w:val="19"/>
+          <w:szCs w:val="19"/>
+          <w:lang w:val="en-US"/>
+        </w:rPr>
+        <w:t>[</w:t>
+      </w:r>
+      <w:proofErr w:type="spellStart"/>
+      <w:r>
+        <w:rPr>
+          <w:rFonts w:ascii="Consolas" w:hAnsi="Consolas" w:cs="Consolas"/>
+          <w:color w:val="000000"/>
+          <w:sz w:val="19"/>
+          <w:szCs w:val="19"/>
+          <w:lang w:val="en-US"/>
+        </w:rPr>
+        <w:t>shape_area</w:t>
+      </w:r>
+      <w:proofErr w:type="spellEnd"/>
+      <w:r>
+        <w:rPr>
+          <w:rFonts w:ascii="Consolas" w:hAnsi="Consolas" w:cs="Consolas"/>
+          <w:color w:val="000000"/>
+          <w:sz w:val="19"/>
+          <w:szCs w:val="19"/>
+          <w:lang w:val="en-US"/>
+        </w:rPr>
+        <w:t>]</w:t>
+      </w:r>
+    </w:p>
+    <w:p>
+      <w:pPr>
+        <w:autoSpaceDE w:val="0"/>
+        <w:autoSpaceDN w:val="0"/>
+        <w:adjustRightInd w:val="0"/>
+        <w:spacing w:after="0" w:line="240" w:lineRule="auto"/>
+        <w:rPr>
+          <w:rFonts w:ascii="Consolas" w:hAnsi="Consolas" w:cs="Consolas"/>
+          <w:color w:val="000000"/>
+          <w:sz w:val="19"/>
+          <w:szCs w:val="19"/>
+          <w:lang w:val="en-US"/>
+        </w:rPr>
+      </w:pPr>
+      <w:r>
+        <w:rPr>
+          <w:rFonts w:ascii="Consolas" w:hAnsi="Consolas" w:cs="Consolas"/>
+          <w:color w:val="000000"/>
+          <w:sz w:val="19"/>
+          <w:szCs w:val="19"/>
+          <w:lang w:val="en-US"/>
+        </w:rPr>
+        <w:t xml:space="preserve">  </w:t>
+      </w:r>
+      <w:r>
+        <w:rPr>
+          <w:rFonts w:ascii="Consolas" w:hAnsi="Consolas" w:cs="Consolas"/>
+          <w:color w:val="0000FF"/>
+          <w:sz w:val="19"/>
+          <w:szCs w:val="19"/>
+          <w:lang w:val="en-US"/>
+        </w:rPr>
+        <w:t>FROM</w:t>
+      </w:r>
+      <w:r>
+        <w:rPr>
+          <w:rFonts w:ascii="Consolas" w:hAnsi="Consolas" w:cs="Consolas"/>
+          <w:color w:val="000000"/>
+          <w:sz w:val="19"/>
+          <w:szCs w:val="19"/>
+          <w:lang w:val="en-US"/>
+        </w:rPr>
+        <w:t xml:space="preserve"> [GeoBase]</w:t>
+      </w:r>
+      <w:r>
+        <w:rPr>
+          <w:rFonts w:ascii="Consolas" w:hAnsi="Consolas" w:cs="Consolas"/>
+          <w:color w:val="808080"/>
+          <w:sz w:val="19"/>
+          <w:szCs w:val="19"/>
+          <w:lang w:val="en-US"/>
+        </w:rPr>
+        <w:t>.</w:t>
+      </w:r>
+      <w:r>
+        <w:rPr>
+          <w:rFonts w:ascii="Consolas" w:hAnsi="Consolas" w:cs="Consolas"/>
+          <w:color w:val="000000"/>
+          <w:sz w:val="19"/>
+          <w:szCs w:val="19"/>
+          <w:lang w:val="en-US"/>
+        </w:rPr>
+        <w:t>[</w:t>
+      </w:r>
+      <w:proofErr w:type="spellStart"/>
+      <w:r>
+        <w:rPr>
+          <w:rFonts w:ascii="Consolas" w:hAnsi="Consolas" w:cs="Consolas"/>
+          <w:color w:val="000000"/>
+          <w:sz w:val="19"/>
+          <w:szCs w:val="19"/>
+          <w:lang w:val="en-US"/>
+        </w:rPr>
+        <w:t>dbo</w:t>
+      </w:r>
+      <w:proofErr w:type="spellEnd"/>
+      <w:r>
+        <w:rPr>
+          <w:rFonts w:ascii="Consolas" w:hAnsi="Consolas" w:cs="Consolas"/>
+          <w:color w:val="000000"/>
+          <w:sz w:val="19"/>
+          <w:szCs w:val="19"/>
+          <w:lang w:val="en-US"/>
+        </w:rPr>
+        <w:t>]</w:t>
+      </w:r>
+      <w:r>
+        <w:rPr>
+          <w:rFonts w:ascii="Consolas" w:hAnsi="Consolas" w:cs="Consolas"/>
+          <w:color w:val="808080"/>
+          <w:sz w:val="19"/>
+          <w:szCs w:val="19"/>
+          <w:lang w:val="en-US"/>
+        </w:rPr>
+        <w:t>.</w:t>
+      </w:r>
+      <w:r>
+        <w:rPr>
+          <w:rFonts w:ascii="Consolas" w:hAnsi="Consolas" w:cs="Consolas"/>
+          <w:color w:val="000000"/>
+          <w:sz w:val="19"/>
+          <w:szCs w:val="19"/>
+          <w:lang w:val="en-US"/>
+        </w:rPr>
+        <w:t>[</w:t>
+      </w:r>
+      <w:proofErr w:type="spellStart"/>
+      <w:r>
+        <w:rPr>
+          <w:rFonts w:ascii="Consolas" w:hAnsi="Consolas" w:cs="Consolas"/>
+          <w:color w:val="000000"/>
+          <w:sz w:val="19"/>
+          <w:szCs w:val="19"/>
+          <w:lang w:val="en-US"/>
+        </w:rPr>
+        <w:t>powiaty</w:t>
+      </w:r>
+      <w:proofErr w:type="spellEnd"/>
+      <w:r>
+        <w:rPr>
+          <w:rFonts w:ascii="Consolas" w:hAnsi="Consolas" w:cs="Consolas"/>
+          <w:color w:val="000000"/>
+          <w:sz w:val="19"/>
+          <w:szCs w:val="19"/>
+          <w:lang w:val="en-US"/>
+        </w:rPr>
+        <w:t>]</w:t>
+      </w:r>
+    </w:p>
+    <w:p>
+      <w:pPr>
+        <w:autoSpaceDE w:val="0"/>
+        <w:autoSpaceDN w:val="0"/>
+        <w:adjustRightInd w:val="0"/>
+        <w:spacing w:after="0" w:line="240" w:lineRule="auto"/>
+        <w:rPr>
+          <w:rFonts w:ascii="Consolas" w:hAnsi="Consolas" w:cs="Consolas"/>
+          <w:color w:val="000000"/>
+          <w:sz w:val="19"/>
+          <w:szCs w:val="19"/>
+        </w:rPr>
+      </w:pPr>
+      <w:r>
+        <w:rPr>
+          <w:rFonts w:ascii="Consolas" w:hAnsi="Consolas" w:cs="Consolas"/>
+          <w:color w:val="000000"/>
+          <w:sz w:val="19"/>
+          <w:szCs w:val="19"/>
+          <w:lang w:val="en-US"/>
+        </w:rPr>
+        <w:t xml:space="preserve">  </w:t>
+      </w:r>
+      <w:r>
+        <w:rPr>
+          <w:rFonts w:ascii="Consolas" w:hAnsi="Consolas" w:cs="Consolas"/>
+          <w:color w:val="0000FF"/>
+          <w:sz w:val="19"/>
+          <w:szCs w:val="19"/>
+        </w:rPr>
+        <w:t>WHERE</w:t>
+      </w:r>
+      <w:r>
+        <w:rPr>
+          <w:rFonts w:ascii="Consolas" w:hAnsi="Consolas" w:cs="Consolas"/>
+          <w:color w:val="000000"/>
+          <w:sz w:val="19"/>
+          <w:szCs w:val="19"/>
+        </w:rPr>
+        <w:t xml:space="preserve"> </w:t>
+      </w:r>
+      <w:proofErr w:type="spellStart"/>
+      <w:r>
+        <w:rPr>
+          <w:rFonts w:ascii="Consolas" w:hAnsi="Consolas" w:cs="Consolas"/>
+          <w:color w:val="000000"/>
+          <w:sz w:val="19"/>
+          <w:szCs w:val="19"/>
+        </w:rPr>
+        <w:t>ogr_fid</w:t>
+      </w:r>
+      <w:proofErr w:type="spellEnd"/>
+      <w:r>
+        <w:rPr>
+          <w:rFonts w:ascii="Consolas" w:hAnsi="Consolas" w:cs="Consolas"/>
+          <w:color w:val="000000"/>
+          <w:sz w:val="19"/>
+          <w:szCs w:val="19"/>
+        </w:rPr>
+        <w:t xml:space="preserve"> </w:t>
+      </w:r>
+      <w:r>
+        <w:rPr>
+          <w:rFonts w:ascii="Consolas" w:hAnsi="Consolas" w:cs="Consolas"/>
+          <w:color w:val="808080"/>
+          <w:sz w:val="19"/>
+          <w:szCs w:val="19"/>
+        </w:rPr>
+        <w:t>in</w:t>
+      </w:r>
+      <w:r>
+        <w:rPr>
+          <w:rFonts w:ascii="Consolas" w:hAnsi="Consolas" w:cs="Consolas"/>
+          <w:color w:val="0000FF"/>
+          <w:sz w:val="19"/>
+          <w:szCs w:val="19"/>
+        </w:rPr>
+        <w:t xml:space="preserve"> </w:t>
+      </w:r>
+      <w:r>
+        <w:rPr>
+          <w:rFonts w:ascii="Consolas" w:hAnsi="Consolas" w:cs="Consolas"/>
+          <w:color w:val="808080"/>
+          <w:sz w:val="19"/>
+          <w:szCs w:val="19"/>
+        </w:rPr>
+        <w:t>(</w:t>
+      </w:r>
+      <w:r>
+        <w:rPr>
+          <w:rFonts w:ascii="Consolas" w:hAnsi="Consolas" w:cs="Consolas"/>
+          <w:color w:val="000000"/>
+          <w:sz w:val="19"/>
+          <w:szCs w:val="19"/>
+        </w:rPr>
+        <w:t>164</w:t>
+      </w:r>
+      <w:r>
+        <w:rPr>
+          <w:rFonts w:ascii="Consolas" w:hAnsi="Consolas" w:cs="Consolas"/>
+          <w:color w:val="808080"/>
+          <w:sz w:val="19"/>
+          <w:szCs w:val="19"/>
+        </w:rPr>
+        <w:t>,</w:t>
+      </w:r>
+      <w:r>
+        <w:rPr>
+          <w:rFonts w:ascii="Consolas" w:hAnsi="Consolas" w:cs="Consolas"/>
+          <w:color w:val="000000"/>
+          <w:sz w:val="19"/>
+          <w:szCs w:val="19"/>
+        </w:rPr>
+        <w:t>335</w:t>
+      </w:r>
+      <w:r>
+        <w:rPr>
+          <w:rFonts w:ascii="Consolas" w:hAnsi="Consolas" w:cs="Consolas"/>
+          <w:color w:val="808080"/>
+          <w:sz w:val="19"/>
+          <w:szCs w:val="19"/>
+        </w:rPr>
+        <w:t>,</w:t>
+      </w:r>
+      <w:r>
+        <w:rPr>
+          <w:rFonts w:ascii="Consolas" w:hAnsi="Consolas" w:cs="Consolas"/>
+          <w:color w:val="000000"/>
+          <w:sz w:val="19"/>
+          <w:szCs w:val="19"/>
+        </w:rPr>
+        <w:t>116</w:t>
+      </w:r>
+      <w:r>
+        <w:rPr>
+          <w:rFonts w:ascii="Consolas" w:hAnsi="Consolas" w:cs="Consolas"/>
+          <w:color w:val="808080"/>
+          <w:sz w:val="19"/>
+          <w:szCs w:val="19"/>
+        </w:rPr>
+        <w:t>,</w:t>
+      </w:r>
+      <w:r>
+        <w:rPr>
+          <w:rFonts w:ascii="Consolas" w:hAnsi="Consolas" w:cs="Consolas"/>
+          <w:color w:val="000000"/>
+          <w:sz w:val="19"/>
+          <w:szCs w:val="19"/>
+        </w:rPr>
+        <w:t>6</w:t>
+      </w:r>
+      <w:r>
+        <w:rPr>
+          <w:rFonts w:ascii="Consolas" w:hAnsi="Consolas" w:cs="Consolas"/>
+          <w:color w:val="808080"/>
+          <w:sz w:val="19"/>
+          <w:szCs w:val="19"/>
+        </w:rPr>
+        <w:t>,</w:t>
+      </w:r>
+      <w:r>
+        <w:rPr>
+          <w:rFonts w:ascii="Consolas" w:hAnsi="Consolas" w:cs="Consolas"/>
+          <w:color w:val="000000"/>
+          <w:sz w:val="19"/>
+          <w:szCs w:val="19"/>
+        </w:rPr>
+        <w:t>7</w:t>
+      </w:r>
+      <w:r>
+        <w:rPr>
+          <w:rFonts w:ascii="Consolas" w:hAnsi="Consolas" w:cs="Consolas"/>
+          <w:color w:val="808080"/>
+          <w:sz w:val="19"/>
+          <w:szCs w:val="19"/>
+        </w:rPr>
+        <w:t>,</w:t>
+      </w:r>
+      <w:r>
+        <w:rPr>
+          <w:rFonts w:ascii="Consolas" w:hAnsi="Consolas" w:cs="Consolas"/>
+          <w:color w:val="000000"/>
+          <w:sz w:val="19"/>
+          <w:szCs w:val="19"/>
+        </w:rPr>
+        <w:t>249</w:t>
+      </w:r>
+      <w:r>
+        <w:rPr>
+          <w:rFonts w:ascii="Consolas" w:hAnsi="Consolas" w:cs="Consolas"/>
+          <w:color w:val="808080"/>
+          <w:sz w:val="19"/>
+          <w:szCs w:val="19"/>
+        </w:rPr>
+        <w:t>,</w:t>
+      </w:r>
+      <w:r>
+        <w:rPr>
+          <w:rFonts w:ascii="Consolas" w:hAnsi="Consolas" w:cs="Consolas"/>
+          <w:color w:val="000000"/>
+          <w:sz w:val="19"/>
+          <w:szCs w:val="19"/>
+        </w:rPr>
+        <w:t>340</w:t>
+      </w:r>
+      <w:r>
+        <w:rPr>
+          <w:rFonts w:ascii="Consolas" w:hAnsi="Consolas" w:cs="Consolas"/>
+          <w:color w:val="808080"/>
+          <w:sz w:val="19"/>
+          <w:szCs w:val="19"/>
+        </w:rPr>
+        <w:t>,</w:t>
+      </w:r>
+      <w:r>
+        <w:rPr>
+          <w:rFonts w:ascii="Consolas" w:hAnsi="Consolas" w:cs="Consolas"/>
+          <w:color w:val="000000"/>
+          <w:sz w:val="19"/>
+          <w:szCs w:val="19"/>
+        </w:rPr>
+        <w:t>274</w:t>
+      </w:r>
+      <w:r>
+        <w:rPr>
+          <w:rFonts w:ascii="Consolas" w:hAnsi="Consolas" w:cs="Consolas"/>
+          <w:color w:val="808080"/>
+          <w:sz w:val="19"/>
+          <w:szCs w:val="19"/>
+        </w:rPr>
+        <w:t>,</w:t>
+      </w:r>
+      <w:r>
+        <w:rPr>
+          <w:rFonts w:ascii="Consolas" w:hAnsi="Consolas" w:cs="Consolas"/>
+          <w:color w:val="000000"/>
+          <w:sz w:val="19"/>
+          <w:szCs w:val="19"/>
+        </w:rPr>
+        <w:t>117</w:t>
+      </w:r>
+      <w:r>
+        <w:rPr>
+          <w:rFonts w:ascii="Consolas" w:hAnsi="Consolas" w:cs="Consolas"/>
+          <w:color w:val="808080"/>
+          <w:sz w:val="19"/>
+          <w:szCs w:val="19"/>
+        </w:rPr>
+        <w:t>,</w:t>
+      </w:r>
+      <w:r>
+        <w:rPr>
+          <w:rFonts w:ascii="Consolas" w:hAnsi="Consolas" w:cs="Consolas"/>
+          <w:color w:val="000000"/>
+          <w:sz w:val="19"/>
+          <w:szCs w:val="19"/>
+        </w:rPr>
+        <w:t>2</w:t>
+      </w:r>
+      <w:r>
+        <w:rPr>
+          <w:rFonts w:ascii="Consolas" w:hAnsi="Consolas" w:cs="Consolas"/>
+          <w:color w:val="808080"/>
+          <w:sz w:val="19"/>
+          <w:szCs w:val="19"/>
+        </w:rPr>
+        <w:t>,</w:t>
+      </w:r>
+      <w:r>
+        <w:rPr>
+          <w:rFonts w:ascii="Consolas" w:hAnsi="Consolas" w:cs="Consolas"/>
+          <w:color w:val="000000"/>
+          <w:sz w:val="19"/>
+          <w:szCs w:val="19"/>
+        </w:rPr>
+        <w:t>200</w:t>
+      </w:r>
+      <w:r>
+        <w:rPr>
+          <w:rFonts w:ascii="Consolas" w:hAnsi="Consolas" w:cs="Consolas"/>
+          <w:color w:val="808080"/>
+          <w:sz w:val="19"/>
+          <w:szCs w:val="19"/>
+        </w:rPr>
+        <w:t>,</w:t>
+      </w:r>
+      <w:r>
+        <w:rPr>
+          <w:rFonts w:ascii="Consolas" w:hAnsi="Consolas" w:cs="Consolas"/>
+          <w:color w:val="000000"/>
+          <w:sz w:val="19"/>
+          <w:szCs w:val="19"/>
+        </w:rPr>
+        <w:t>215</w:t>
+      </w:r>
+      <w:r>
+        <w:rPr>
+          <w:rFonts w:ascii="Consolas" w:hAnsi="Consolas" w:cs="Consolas"/>
+          <w:color w:val="808080"/>
+          <w:sz w:val="19"/>
+          <w:szCs w:val="19"/>
+        </w:rPr>
+        <w:t>,</w:t>
+      </w:r>
+      <w:r>
+        <w:rPr>
+          <w:rFonts w:ascii="Consolas" w:hAnsi="Consolas" w:cs="Consolas"/>
+          <w:color w:val="000000"/>
+          <w:sz w:val="19"/>
+          <w:szCs w:val="19"/>
+        </w:rPr>
+        <w:t>211</w:t>
+      </w:r>
+      <w:r>
+        <w:rPr>
+          <w:rFonts w:ascii="Consolas" w:hAnsi="Consolas" w:cs="Consolas"/>
+          <w:color w:val="808080"/>
+          <w:sz w:val="19"/>
+          <w:szCs w:val="19"/>
+        </w:rPr>
+        <w:t>,</w:t>
+      </w:r>
+      <w:r>
+        <w:rPr>
+          <w:rFonts w:ascii="Consolas" w:hAnsi="Consolas" w:cs="Consolas"/>
+          <w:color w:val="000000"/>
+          <w:sz w:val="19"/>
+          <w:szCs w:val="19"/>
+        </w:rPr>
+        <w:t>162</w:t>
+      </w:r>
+      <w:r>
+        <w:rPr>
+          <w:rFonts w:ascii="Consolas" w:hAnsi="Consolas" w:cs="Consolas"/>
+          <w:color w:val="808080"/>
+          <w:sz w:val="19"/>
+          <w:szCs w:val="19"/>
+        </w:rPr>
+        <w:t>,</w:t>
+      </w:r>
+      <w:r>
+        <w:rPr>
+          <w:rFonts w:ascii="Consolas" w:hAnsi="Consolas" w:cs="Consolas"/>
+          <w:color w:val="000000"/>
+          <w:sz w:val="19"/>
+          <w:szCs w:val="19"/>
+        </w:rPr>
+        <w:t>374</w:t>
+      </w:r>
+      <w:r>
+        <w:rPr>
+          <w:rFonts w:ascii="Consolas" w:hAnsi="Consolas" w:cs="Consolas"/>
+          <w:color w:val="808080"/>
+          <w:sz w:val="19"/>
+          <w:szCs w:val="19"/>
+        </w:rPr>
+        <w:t>,</w:t>
+      </w:r>
+      <w:r>
+        <w:rPr>
+          <w:rFonts w:ascii="Consolas" w:hAnsi="Consolas" w:cs="Consolas"/>
+          <w:color w:val="000000"/>
+          <w:sz w:val="19"/>
+          <w:szCs w:val="19"/>
+        </w:rPr>
+        <w:t>51</w:t>
+      </w:r>
+      <w:r>
+        <w:rPr>
+          <w:rFonts w:ascii="Consolas" w:hAnsi="Consolas" w:cs="Consolas"/>
+          <w:color w:val="808080"/>
+          <w:sz w:val="19"/>
+          <w:szCs w:val="19"/>
+        </w:rPr>
+        <w:t>,</w:t>
+      </w:r>
+      <w:r>
+        <w:rPr>
+          <w:rFonts w:ascii="Consolas" w:hAnsi="Consolas" w:cs="Consolas"/>
+          <w:color w:val="000000"/>
+          <w:sz w:val="19"/>
+          <w:szCs w:val="19"/>
+        </w:rPr>
+        <w:t>157</w:t>
+      </w:r>
+      <w:r>
+        <w:rPr>
+          <w:rFonts w:ascii="Consolas" w:hAnsi="Consolas" w:cs="Consolas"/>
+          <w:color w:val="808080"/>
+          <w:sz w:val="19"/>
+          <w:szCs w:val="19"/>
+        </w:rPr>
+        <w:t>,</w:t>
+      </w:r>
+      <w:r>
+        <w:rPr>
+          <w:rFonts w:ascii="Consolas" w:hAnsi="Consolas" w:cs="Consolas"/>
+          <w:color w:val="000000"/>
+          <w:sz w:val="19"/>
+          <w:szCs w:val="19"/>
+        </w:rPr>
+        <w:t>339</w:t>
+      </w:r>
+      <w:r>
+        <w:rPr>
+          <w:rFonts w:ascii="Consolas" w:hAnsi="Consolas" w:cs="Consolas"/>
+          <w:color w:val="808080"/>
+          <w:sz w:val="19"/>
+          <w:szCs w:val="19"/>
+        </w:rPr>
+        <w:t>,</w:t>
+      </w:r>
+      <w:r>
+        <w:rPr>
+          <w:rFonts w:ascii="Consolas" w:hAnsi="Consolas" w:cs="Consolas"/>
+          <w:color w:val="000000"/>
+          <w:sz w:val="19"/>
+          <w:szCs w:val="19"/>
+        </w:rPr>
+        <w:t>3</w:t>
+      </w:r>
+      <w:r>
+        <w:rPr>
+          <w:rFonts w:ascii="Consolas" w:hAnsi="Consolas" w:cs="Consolas"/>
+          <w:color w:val="808080"/>
+          <w:sz w:val="19"/>
+          <w:szCs w:val="19"/>
+        </w:rPr>
+        <w:t>,</w:t>
+      </w:r>
+      <w:r>
+        <w:rPr>
+          <w:rFonts w:ascii="Consolas" w:hAnsi="Consolas" w:cs="Consolas"/>
+          <w:color w:val="000000"/>
+          <w:sz w:val="19"/>
+          <w:szCs w:val="19"/>
+        </w:rPr>
+        <w:t>132</w:t>
+      </w:r>
+      <w:r>
+        <w:rPr>
+          <w:rFonts w:ascii="Consolas" w:hAnsi="Consolas" w:cs="Consolas"/>
+          <w:color w:val="808080"/>
+          <w:sz w:val="19"/>
+          <w:szCs w:val="19"/>
+        </w:rPr>
+        <w:t>,</w:t>
+      </w:r>
+      <w:r>
+        <w:rPr>
+          <w:rFonts w:ascii="Consolas" w:hAnsi="Consolas" w:cs="Consolas"/>
+          <w:color w:val="000000"/>
+          <w:sz w:val="19"/>
+          <w:szCs w:val="19"/>
+        </w:rPr>
+        <w:t>281</w:t>
+      </w:r>
+      <w:r>
+        <w:rPr>
+          <w:rFonts w:ascii="Consolas" w:hAnsi="Consolas" w:cs="Consolas"/>
+          <w:color w:val="808080"/>
+          <w:sz w:val="19"/>
+          <w:szCs w:val="19"/>
+        </w:rPr>
+        <w:t>,</w:t>
+      </w:r>
+      <w:r>
+        <w:rPr>
+          <w:rFonts w:ascii="Consolas" w:hAnsi="Consolas" w:cs="Consolas"/>
+          <w:color w:val="000000"/>
+          <w:sz w:val="19"/>
+          <w:szCs w:val="19"/>
+        </w:rPr>
+        <w:t>114</w:t>
+      </w:r>
+      <w:r>
+        <w:rPr>
+          <w:rFonts w:ascii="Consolas" w:hAnsi="Consolas" w:cs="Consolas"/>
+          <w:color w:val="808080"/>
+          <w:sz w:val="19"/>
+          <w:szCs w:val="19"/>
+        </w:rPr>
+        <w:t>,</w:t>
+      </w:r>
+      <w:r>
+        <w:rPr>
+          <w:rFonts w:ascii="Consolas" w:hAnsi="Consolas" w:cs="Consolas"/>
+          <w:color w:val="000000"/>
+          <w:sz w:val="19"/>
+          <w:szCs w:val="19"/>
+        </w:rPr>
+        <w:t>163</w:t>
+      </w:r>
+      <w:r>
+        <w:rPr>
+          <w:rFonts w:ascii="Consolas" w:hAnsi="Consolas" w:cs="Consolas"/>
+          <w:color w:val="808080"/>
+          <w:sz w:val="19"/>
+          <w:szCs w:val="19"/>
+        </w:rPr>
+        <w:t>,</w:t>
+      </w:r>
+      <w:r>
+        <w:rPr>
+          <w:rFonts w:ascii="Consolas" w:hAnsi="Consolas" w:cs="Consolas"/>
+          <w:color w:val="000000"/>
+          <w:sz w:val="19"/>
+          <w:szCs w:val="19"/>
+        </w:rPr>
+        <w:t>50</w:t>
+      </w:r>
+      <w:r>
+        <w:rPr>
+          <w:rFonts w:ascii="Consolas" w:hAnsi="Consolas" w:cs="Consolas"/>
+          <w:color w:val="808080"/>
+          <w:sz w:val="19"/>
+          <w:szCs w:val="19"/>
+        </w:rPr>
+        <w:t>,</w:t>
+      </w:r>
+      <w:r>
+        <w:rPr>
+          <w:rFonts w:ascii="Consolas" w:hAnsi="Consolas" w:cs="Consolas"/>
+          <w:color w:val="000000"/>
+          <w:sz w:val="19"/>
+          <w:szCs w:val="19"/>
+        </w:rPr>
+        <w:t>280</w:t>
+      </w:r>
+      <w:r>
+        <w:rPr>
+          <w:rFonts w:ascii="Consolas" w:hAnsi="Consolas" w:cs="Consolas"/>
+          <w:color w:val="808080"/>
+          <w:sz w:val="19"/>
+          <w:szCs w:val="19"/>
+        </w:rPr>
+        <w:t>,</w:t>
+      </w:r>
+      <w:r>
+        <w:rPr>
+          <w:rFonts w:ascii="Consolas" w:hAnsi="Consolas" w:cs="Consolas"/>
+          <w:color w:val="000000"/>
+          <w:sz w:val="19"/>
+          <w:szCs w:val="19"/>
+        </w:rPr>
+        <w:t>282</w:t>
+      </w:r>
+      <w:r>
+        <w:rPr>
+          <w:rFonts w:ascii="Consolas" w:hAnsi="Consolas" w:cs="Consolas"/>
+          <w:color w:val="808080"/>
+          <w:sz w:val="19"/>
+          <w:szCs w:val="19"/>
+        </w:rPr>
+        <w:t>,</w:t>
+      </w:r>
+      <w:r>
+        <w:rPr>
+          <w:rFonts w:ascii="Consolas" w:hAnsi="Consolas" w:cs="Consolas"/>
+          <w:color w:val="000000"/>
+          <w:sz w:val="19"/>
+          <w:szCs w:val="19"/>
+        </w:rPr>
+        <w:t>18</w:t>
+      </w:r>
+      <w:r>
+        <w:rPr>
+          <w:rFonts w:ascii="Consolas" w:hAnsi="Consolas" w:cs="Consolas"/>
+          <w:color w:val="808080"/>
+          <w:sz w:val="19"/>
+          <w:szCs w:val="19"/>
+        </w:rPr>
+        <w:t>,</w:t>
+      </w:r>
+      <w:r>
+        <w:rPr>
+          <w:rFonts w:ascii="Consolas" w:hAnsi="Consolas" w:cs="Consolas"/>
+          <w:color w:val="000000"/>
+          <w:sz w:val="19"/>
+          <w:szCs w:val="19"/>
+        </w:rPr>
+        <w:t>4</w:t>
+      </w:r>
+      <w:r>
+        <w:rPr>
+          <w:rFonts w:ascii="Consolas" w:hAnsi="Consolas" w:cs="Consolas"/>
+          <w:color w:val="808080"/>
+          <w:sz w:val="19"/>
+          <w:szCs w:val="19"/>
+        </w:rPr>
+        <w:t>,</w:t>
+      </w:r>
+      <w:r>
+        <w:rPr>
+          <w:rFonts w:ascii="Consolas" w:hAnsi="Consolas" w:cs="Consolas"/>
+          <w:color w:val="000000"/>
+          <w:sz w:val="19"/>
+          <w:szCs w:val="19"/>
+        </w:rPr>
+        <w:t>22</w:t>
+      </w:r>
+      <w:r>
+        <w:rPr>
+          <w:rFonts w:ascii="Consolas" w:hAnsi="Consolas" w:cs="Consolas"/>
+          <w:color w:val="808080"/>
+          <w:sz w:val="19"/>
+          <w:szCs w:val="19"/>
+        </w:rPr>
+        <w:t>,</w:t>
+      </w:r>
+      <w:r>
+        <w:rPr>
+          <w:rFonts w:ascii="Consolas" w:hAnsi="Consolas" w:cs="Consolas"/>
+          <w:color w:val="000000"/>
+          <w:sz w:val="19"/>
+          <w:szCs w:val="19"/>
+        </w:rPr>
+        <w:t>115</w:t>
+      </w:r>
+      <w:r>
+        <w:rPr>
+          <w:rFonts w:ascii="Consolas" w:hAnsi="Consolas" w:cs="Consolas"/>
+          <w:color w:val="808080"/>
+          <w:sz w:val="19"/>
+          <w:szCs w:val="19"/>
+        </w:rPr>
+        <w:t>,</w:t>
+      </w:r>
+      <w:r>
+        <w:rPr>
+          <w:rFonts w:ascii="Consolas" w:hAnsi="Consolas" w:cs="Consolas"/>
+          <w:color w:val="000000"/>
+          <w:sz w:val="19"/>
+          <w:szCs w:val="19"/>
+        </w:rPr>
+        <w:t>5</w:t>
+      </w:r>
+      <w:r>
+        <w:rPr>
+          <w:rFonts w:ascii="Consolas" w:hAnsi="Consolas" w:cs="Consolas"/>
+          <w:color w:val="808080"/>
+          <w:sz w:val="19"/>
+          <w:szCs w:val="19"/>
+        </w:rPr>
+        <w:t>,</w:t>
+      </w:r>
+      <w:r>
+        <w:rPr>
+          <w:rFonts w:ascii="Consolas" w:hAnsi="Consolas" w:cs="Consolas"/>
+          <w:color w:val="000000"/>
+          <w:sz w:val="19"/>
+          <w:szCs w:val="19"/>
+        </w:rPr>
+        <w:t>283</w:t>
+      </w:r>
+      <w:r>
+        <w:rPr>
+          <w:rFonts w:ascii="Consolas" w:hAnsi="Consolas" w:cs="Consolas"/>
+          <w:color w:val="808080"/>
+          <w:sz w:val="19"/>
+          <w:szCs w:val="19"/>
+        </w:rPr>
+        <w:t>,</w:t>
+      </w:r>
+      <w:r>
+        <w:rPr>
+          <w:rFonts w:ascii="Consolas" w:hAnsi="Consolas" w:cs="Consolas"/>
+          <w:color w:val="000000"/>
+          <w:sz w:val="19"/>
+          <w:szCs w:val="19"/>
+        </w:rPr>
+        <w:t>62</w:t>
+      </w:r>
+      <w:r>
+        <w:rPr>
+          <w:rFonts w:ascii="Consolas" w:hAnsi="Consolas" w:cs="Consolas"/>
+          <w:color w:val="808080"/>
+          <w:sz w:val="19"/>
+          <w:szCs w:val="19"/>
+        </w:rPr>
+        <w:t>,</w:t>
+      </w:r>
+      <w:r>
+        <w:rPr>
+          <w:rFonts w:ascii="Consolas" w:hAnsi="Consolas" w:cs="Consolas"/>
+          <w:color w:val="000000"/>
+          <w:sz w:val="19"/>
+          <w:szCs w:val="19"/>
+        </w:rPr>
+        <w:t>158</w:t>
+      </w:r>
+      <w:r>
+        <w:rPr>
+          <w:rFonts w:ascii="Consolas" w:hAnsi="Consolas" w:cs="Consolas"/>
+          <w:color w:val="808080"/>
+          <w:sz w:val="19"/>
+          <w:szCs w:val="19"/>
+        </w:rPr>
+        <w:t>,</w:t>
+      </w:r>
+      <w:r>
+        <w:rPr>
+          <w:rFonts w:ascii="Consolas" w:hAnsi="Consolas" w:cs="Consolas"/>
+          <w:color w:val="000000"/>
+          <w:sz w:val="19"/>
+          <w:szCs w:val="19"/>
+        </w:rPr>
+        <w:t>297</w:t>
+      </w:r>
+      <w:r>
+        <w:rPr>
+          <w:rFonts w:ascii="Consolas" w:hAnsi="Consolas" w:cs="Consolas"/>
+          <w:color w:val="808080"/>
+          <w:sz w:val="19"/>
+          <w:szCs w:val="19"/>
+        </w:rPr>
+        <w:t>,</w:t>
+      </w:r>
+      <w:r>
+        <w:rPr>
+          <w:rFonts w:ascii="Consolas" w:hAnsi="Consolas" w:cs="Consolas"/>
+          <w:color w:val="000000"/>
+          <w:sz w:val="19"/>
+          <w:szCs w:val="19"/>
+        </w:rPr>
+        <w:t>66</w:t>
+      </w:r>
+      <w:r>
+        <w:rPr>
+          <w:rFonts w:ascii="Consolas" w:hAnsi="Consolas" w:cs="Consolas"/>
+          <w:color w:val="808080"/>
+          <w:sz w:val="19"/>
+          <w:szCs w:val="19"/>
+        </w:rPr>
+        <w:t>,</w:t>
+      </w:r>
+      <w:r>
+        <w:rPr>
+          <w:rFonts w:ascii="Consolas" w:hAnsi="Consolas" w:cs="Consolas"/>
+          <w:color w:val="000000"/>
+          <w:sz w:val="19"/>
+          <w:szCs w:val="19"/>
+        </w:rPr>
+        <w:t>378</w:t>
+      </w:r>
+      <w:r>
+        <w:rPr>
+          <w:rFonts w:ascii="Consolas" w:hAnsi="Consolas" w:cs="Consolas"/>
+          <w:color w:val="808080"/>
+          <w:sz w:val="19"/>
+          <w:szCs w:val="19"/>
+        </w:rPr>
+        <w:t>,</w:t>
+      </w:r>
+      <w:r>
+        <w:rPr>
+          <w:rFonts w:ascii="Consolas" w:hAnsi="Consolas" w:cs="Consolas"/>
+          <w:color w:val="000000"/>
+          <w:sz w:val="19"/>
+          <w:szCs w:val="19"/>
+        </w:rPr>
+        <w:t>323</w:t>
+      </w:r>
+      <w:r>
+        <w:rPr>
+          <w:rFonts w:ascii="Consolas" w:hAnsi="Consolas" w:cs="Consolas"/>
+          <w:color w:val="808080"/>
+          <w:sz w:val="19"/>
+          <w:szCs w:val="19"/>
+        </w:rPr>
+        <w:t>,</w:t>
+      </w:r>
+      <w:r>
+        <w:rPr>
+          <w:rFonts w:ascii="Consolas" w:hAnsi="Consolas" w:cs="Consolas"/>
+          <w:color w:val="000000"/>
+          <w:sz w:val="19"/>
+          <w:szCs w:val="19"/>
+        </w:rPr>
+        <w:t>165</w:t>
+      </w:r>
+      <w:r>
+        <w:rPr>
+          <w:rFonts w:ascii="Consolas" w:hAnsi="Consolas" w:cs="Consolas"/>
+          <w:color w:val="808080"/>
+          <w:sz w:val="19"/>
+          <w:szCs w:val="19"/>
+        </w:rPr>
+        <w:t>,</w:t>
+      </w:r>
+      <w:r>
+        <w:rPr>
+          <w:rFonts w:ascii="Consolas" w:hAnsi="Consolas" w:cs="Consolas"/>
+          <w:color w:val="000000"/>
+          <w:sz w:val="19"/>
+          <w:szCs w:val="19"/>
+        </w:rPr>
+        <w:t>216</w:t>
+      </w:r>
+      <w:r>
+        <w:rPr>
+          <w:rFonts w:ascii="Consolas" w:hAnsi="Consolas" w:cs="Consolas"/>
+          <w:color w:val="808080"/>
+          <w:sz w:val="19"/>
+          <w:szCs w:val="19"/>
+        </w:rPr>
+        <w:t>,</w:t>
+      </w:r>
+      <w:r>
+        <w:rPr>
+          <w:rFonts w:ascii="Consolas" w:hAnsi="Consolas" w:cs="Consolas"/>
+          <w:color w:val="000000"/>
+          <w:sz w:val="19"/>
+          <w:szCs w:val="19"/>
+        </w:rPr>
+        <w:t>217</w:t>
+      </w:r>
+      <w:r>
+        <w:rPr>
+          <w:rFonts w:ascii="Consolas" w:hAnsi="Consolas" w:cs="Consolas"/>
+          <w:color w:val="808080"/>
+          <w:sz w:val="19"/>
+          <w:szCs w:val="19"/>
+        </w:rPr>
+        <w:t>,</w:t>
+      </w:r>
+      <w:r>
+        <w:rPr>
+          <w:rFonts w:ascii="Consolas" w:hAnsi="Consolas" w:cs="Consolas"/>
+          <w:color w:val="000000"/>
+          <w:sz w:val="19"/>
+          <w:szCs w:val="19"/>
+        </w:rPr>
+        <w:t>19</w:t>
+      </w:r>
+      <w:r>
+        <w:rPr>
+          <w:rFonts w:ascii="Consolas" w:hAnsi="Consolas" w:cs="Consolas"/>
+          <w:color w:val="808080"/>
+          <w:sz w:val="19"/>
+          <w:szCs w:val="19"/>
+        </w:rPr>
+        <w:t>)</w:t>
+      </w:r>
+    </w:p>
+    <w:p>
+      <w:pPr>
+        <w:autoSpaceDE w:val="0"/>
+        <w:autoSpaceDN w:val="0"/>
+        <w:adjustRightInd w:val="0"/>
+        <w:spacing w:after="0" w:line="240" w:lineRule="auto"/>
+        <w:rPr>
+          <w:rFonts w:ascii="Consolas" w:hAnsi="Consolas" w:cs="Consolas"/>
+          <w:color w:val="000000"/>
+          <w:sz w:val="19"/>
+          <w:szCs w:val="19"/>
+        </w:rPr>
+      </w:pPr>
+      <w:r>
+        <w:rPr>
+          <w:rFonts w:ascii="Consolas" w:hAnsi="Consolas" w:cs="Consolas"/>
+          <w:color w:val="000000"/>
+          <w:sz w:val="19"/>
+          <w:szCs w:val="19"/>
+        </w:rPr>
+        <w:t xml:space="preserve">  </w:t>
+      </w:r>
+      <w:r>
+        <w:rPr>
+          <w:rFonts w:ascii="Consolas" w:hAnsi="Consolas" w:cs="Consolas"/>
+          <w:color w:val="008000"/>
+          <w:sz w:val="19"/>
+          <w:szCs w:val="19"/>
+        </w:rPr>
+        <w:t>--</w:t>
+      </w:r>
+      <w:proofErr w:type="spellStart"/>
+      <w:r>
+        <w:rPr>
+          <w:rFonts w:ascii="Consolas" w:hAnsi="Consolas" w:cs="Consolas"/>
+          <w:color w:val="008000"/>
+          <w:sz w:val="19"/>
+          <w:szCs w:val="19"/>
+        </w:rPr>
+        <w:t>Where</w:t>
+      </w:r>
+      <w:proofErr w:type="spellEnd"/>
+      <w:r>
+        <w:rPr>
+          <w:rFonts w:ascii="Consolas" w:hAnsi="Consolas" w:cs="Consolas"/>
+          <w:color w:val="008000"/>
+          <w:sz w:val="19"/>
+          <w:szCs w:val="19"/>
+        </w:rPr>
+        <w:t xml:space="preserve"> </w:t>
+      </w:r>
+      <w:proofErr w:type="spellStart"/>
+      <w:r>
+        <w:rPr>
+          <w:rFonts w:ascii="Consolas" w:hAnsi="Consolas" w:cs="Consolas"/>
+          <w:color w:val="008000"/>
+          <w:sz w:val="19"/>
+          <w:szCs w:val="19"/>
+        </w:rPr>
+        <w:t>jpt_nazwa</w:t>
+      </w:r>
+      <w:proofErr w:type="spellEnd"/>
+      <w:r>
+        <w:rPr>
+          <w:rFonts w:ascii="Consolas" w:hAnsi="Consolas" w:cs="Consolas"/>
+          <w:color w:val="008000"/>
+          <w:sz w:val="19"/>
+          <w:szCs w:val="19"/>
+        </w:rPr>
+        <w:t xml:space="preserve">_ in ('powiat </w:t>
+      </w:r>
+      <w:proofErr w:type="spellStart"/>
+      <w:r>
+        <w:rPr>
+          <w:rFonts w:ascii="Consolas" w:hAnsi="Consolas" w:cs="Consolas"/>
+          <w:color w:val="008000"/>
+          <w:sz w:val="19"/>
+          <w:szCs w:val="19"/>
+        </w:rPr>
+        <w:t>białobrzeski','powiat</w:t>
+      </w:r>
+      <w:proofErr w:type="spellEnd"/>
+      <w:r>
+        <w:rPr>
+          <w:rFonts w:ascii="Consolas" w:hAnsi="Consolas" w:cs="Consolas"/>
+          <w:color w:val="008000"/>
+          <w:sz w:val="19"/>
+          <w:szCs w:val="19"/>
+        </w:rPr>
+        <w:t xml:space="preserve"> </w:t>
+      </w:r>
+      <w:proofErr w:type="spellStart"/>
+      <w:r>
+        <w:rPr>
+          <w:rFonts w:ascii="Consolas" w:hAnsi="Consolas" w:cs="Consolas"/>
+          <w:color w:val="008000"/>
+          <w:sz w:val="19"/>
+          <w:szCs w:val="19"/>
+        </w:rPr>
+        <w:t>ciechanowski','powiat</w:t>
+      </w:r>
+      <w:proofErr w:type="spellEnd"/>
+      <w:r>
+        <w:rPr>
+          <w:rFonts w:ascii="Consolas" w:hAnsi="Consolas" w:cs="Consolas"/>
+          <w:color w:val="008000"/>
+          <w:sz w:val="19"/>
+          <w:szCs w:val="19"/>
+        </w:rPr>
+        <w:t xml:space="preserve"> </w:t>
+      </w:r>
+      <w:proofErr w:type="spellStart"/>
+      <w:r>
+        <w:rPr>
+          <w:rFonts w:ascii="Consolas" w:hAnsi="Consolas" w:cs="Consolas"/>
+          <w:color w:val="008000"/>
+          <w:sz w:val="19"/>
+          <w:szCs w:val="19"/>
+        </w:rPr>
+        <w:t>garwoliński','powiat</w:t>
+      </w:r>
+      <w:proofErr w:type="spellEnd"/>
+      <w:r>
+        <w:rPr>
+          <w:rFonts w:ascii="Consolas" w:hAnsi="Consolas" w:cs="Consolas"/>
+          <w:color w:val="008000"/>
+          <w:sz w:val="19"/>
+          <w:szCs w:val="19"/>
+        </w:rPr>
+        <w:t xml:space="preserve"> </w:t>
+      </w:r>
+      <w:proofErr w:type="spellStart"/>
+      <w:r>
+        <w:rPr>
+          <w:rFonts w:ascii="Consolas" w:hAnsi="Consolas" w:cs="Consolas"/>
+          <w:color w:val="008000"/>
+          <w:sz w:val="19"/>
+          <w:szCs w:val="19"/>
+        </w:rPr>
+        <w:t>gostyniński','powiat</w:t>
+      </w:r>
+      <w:proofErr w:type="spellEnd"/>
+      <w:r>
+        <w:rPr>
+          <w:rFonts w:ascii="Consolas" w:hAnsi="Consolas" w:cs="Consolas"/>
+          <w:color w:val="008000"/>
+          <w:sz w:val="19"/>
+          <w:szCs w:val="19"/>
+        </w:rPr>
+        <w:t xml:space="preserve"> </w:t>
+      </w:r>
+      <w:proofErr w:type="spellStart"/>
+      <w:r>
+        <w:rPr>
+          <w:rFonts w:ascii="Consolas" w:hAnsi="Consolas" w:cs="Consolas"/>
+          <w:color w:val="008000"/>
+          <w:sz w:val="19"/>
+          <w:szCs w:val="19"/>
+        </w:rPr>
+        <w:t>grodziski','powiat</w:t>
+      </w:r>
+      <w:proofErr w:type="spellEnd"/>
+      <w:r>
+        <w:rPr>
+          <w:rFonts w:ascii="Consolas" w:hAnsi="Consolas" w:cs="Consolas"/>
+          <w:color w:val="008000"/>
+          <w:sz w:val="19"/>
+          <w:szCs w:val="19"/>
+        </w:rPr>
+        <w:t xml:space="preserve"> </w:t>
+      </w:r>
+      <w:proofErr w:type="spellStart"/>
+      <w:r>
+        <w:rPr>
+          <w:rFonts w:ascii="Consolas" w:hAnsi="Consolas" w:cs="Consolas"/>
+          <w:color w:val="008000"/>
+          <w:sz w:val="19"/>
+          <w:szCs w:val="19"/>
+        </w:rPr>
+        <w:t>grójecki','powiat</w:t>
+      </w:r>
+      <w:proofErr w:type="spellEnd"/>
+      <w:r>
+        <w:rPr>
+          <w:rFonts w:ascii="Consolas" w:hAnsi="Consolas" w:cs="Consolas"/>
+          <w:color w:val="008000"/>
+          <w:sz w:val="19"/>
+          <w:szCs w:val="19"/>
+        </w:rPr>
+        <w:t xml:space="preserve"> </w:t>
+      </w:r>
+      <w:proofErr w:type="spellStart"/>
+      <w:r>
+        <w:rPr>
+          <w:rFonts w:ascii="Consolas" w:hAnsi="Consolas" w:cs="Consolas"/>
+          <w:color w:val="008000"/>
+          <w:sz w:val="19"/>
+          <w:szCs w:val="19"/>
+        </w:rPr>
+        <w:t>kozienicki','powiat</w:t>
+      </w:r>
+      <w:proofErr w:type="spellEnd"/>
+      <w:r>
+        <w:rPr>
+          <w:rFonts w:ascii="Consolas" w:hAnsi="Consolas" w:cs="Consolas"/>
+          <w:color w:val="008000"/>
+          <w:sz w:val="19"/>
+          <w:szCs w:val="19"/>
+        </w:rPr>
+        <w:t xml:space="preserve"> </w:t>
+      </w:r>
+      <w:proofErr w:type="spellStart"/>
+      <w:r>
+        <w:rPr>
+          <w:rFonts w:ascii="Consolas" w:hAnsi="Consolas" w:cs="Consolas"/>
+          <w:color w:val="008000"/>
+          <w:sz w:val="19"/>
+          <w:szCs w:val="19"/>
+        </w:rPr>
+        <w:t>legionowski','powiat</w:t>
+      </w:r>
+      <w:proofErr w:type="spellEnd"/>
+      <w:r>
+        <w:rPr>
+          <w:rFonts w:ascii="Consolas" w:hAnsi="Consolas" w:cs="Consolas"/>
+          <w:color w:val="008000"/>
+          <w:sz w:val="19"/>
+          <w:szCs w:val="19"/>
+        </w:rPr>
+        <w:t xml:space="preserve"> </w:t>
+      </w:r>
+      <w:proofErr w:type="spellStart"/>
+      <w:r>
+        <w:rPr>
+          <w:rFonts w:ascii="Consolas" w:hAnsi="Consolas" w:cs="Consolas"/>
+          <w:color w:val="008000"/>
+          <w:sz w:val="19"/>
+          <w:szCs w:val="19"/>
+        </w:rPr>
+        <w:t>lipski','powiat</w:t>
+      </w:r>
+      <w:proofErr w:type="spellEnd"/>
+      <w:r>
+        <w:rPr>
+          <w:rFonts w:ascii="Consolas" w:hAnsi="Consolas" w:cs="Consolas"/>
+          <w:color w:val="008000"/>
+          <w:sz w:val="19"/>
+          <w:szCs w:val="19"/>
+        </w:rPr>
+        <w:t xml:space="preserve"> </w:t>
+      </w:r>
+      <w:proofErr w:type="spellStart"/>
+      <w:r>
+        <w:rPr>
+          <w:rFonts w:ascii="Consolas" w:hAnsi="Consolas" w:cs="Consolas"/>
+          <w:color w:val="008000"/>
+          <w:sz w:val="19"/>
+          <w:szCs w:val="19"/>
+        </w:rPr>
+        <w:t>łosicki','powiat</w:t>
+      </w:r>
+      <w:proofErr w:type="spellEnd"/>
+      <w:r>
+        <w:rPr>
+          <w:rFonts w:ascii="Consolas" w:hAnsi="Consolas" w:cs="Consolas"/>
+          <w:color w:val="008000"/>
+          <w:sz w:val="19"/>
+          <w:szCs w:val="19"/>
+        </w:rPr>
+        <w:t xml:space="preserve"> </w:t>
+      </w:r>
+      <w:proofErr w:type="spellStart"/>
+      <w:r>
+        <w:rPr>
+          <w:rFonts w:ascii="Consolas" w:hAnsi="Consolas" w:cs="Consolas"/>
+          <w:color w:val="008000"/>
+          <w:sz w:val="19"/>
+          <w:szCs w:val="19"/>
+        </w:rPr>
+        <w:t>makowski','powiat</w:t>
+      </w:r>
+      <w:proofErr w:type="spellEnd"/>
+      <w:r>
+        <w:rPr>
+          <w:rFonts w:ascii="Consolas" w:hAnsi="Consolas" w:cs="Consolas"/>
+          <w:color w:val="008000"/>
+          <w:sz w:val="19"/>
+          <w:szCs w:val="19"/>
+        </w:rPr>
+        <w:t xml:space="preserve"> </w:t>
+      </w:r>
+      <w:proofErr w:type="spellStart"/>
+      <w:r>
+        <w:rPr>
+          <w:rFonts w:ascii="Consolas" w:hAnsi="Consolas" w:cs="Consolas"/>
+          <w:color w:val="008000"/>
+          <w:sz w:val="19"/>
+          <w:szCs w:val="19"/>
+        </w:rPr>
+        <w:t>miński','powiat</w:t>
+      </w:r>
+      <w:proofErr w:type="spellEnd"/>
+      <w:r>
+        <w:rPr>
+          <w:rFonts w:ascii="Consolas" w:hAnsi="Consolas" w:cs="Consolas"/>
+          <w:color w:val="008000"/>
+          <w:sz w:val="19"/>
+          <w:szCs w:val="19"/>
+        </w:rPr>
+        <w:t xml:space="preserve"> </w:t>
+      </w:r>
+      <w:proofErr w:type="spellStart"/>
+      <w:r>
+        <w:rPr>
+          <w:rFonts w:ascii="Consolas" w:hAnsi="Consolas" w:cs="Consolas"/>
+          <w:color w:val="008000"/>
+          <w:sz w:val="19"/>
+          <w:szCs w:val="19"/>
+        </w:rPr>
+        <w:t>mławski','powiat</w:t>
+      </w:r>
+      <w:proofErr w:type="spellEnd"/>
+      <w:r>
+        <w:rPr>
+          <w:rFonts w:ascii="Consolas" w:hAnsi="Consolas" w:cs="Consolas"/>
+          <w:color w:val="008000"/>
+          <w:sz w:val="19"/>
+          <w:szCs w:val="19"/>
+        </w:rPr>
+        <w:t xml:space="preserve"> </w:t>
+      </w:r>
+      <w:proofErr w:type="spellStart"/>
+      <w:r>
+        <w:rPr>
+          <w:rFonts w:ascii="Consolas" w:hAnsi="Consolas" w:cs="Consolas"/>
+          <w:color w:val="008000"/>
+          <w:sz w:val="19"/>
+          <w:szCs w:val="19"/>
+        </w:rPr>
+        <w:t>nowodworski','powiat</w:t>
+      </w:r>
+      <w:proofErr w:type="spellEnd"/>
+      <w:r>
+        <w:rPr>
+          <w:rFonts w:ascii="Consolas" w:hAnsi="Consolas" w:cs="Consolas"/>
+          <w:color w:val="008000"/>
+          <w:sz w:val="19"/>
+          <w:szCs w:val="19"/>
+        </w:rPr>
+        <w:t xml:space="preserve"> </w:t>
+      </w:r>
+      <w:proofErr w:type="spellStart"/>
+      <w:r>
+        <w:rPr>
+          <w:rFonts w:ascii="Consolas" w:hAnsi="Consolas" w:cs="Consolas"/>
+          <w:color w:val="008000"/>
+          <w:sz w:val="19"/>
+          <w:szCs w:val="19"/>
+        </w:rPr>
+        <w:t>ostrołęcki','powiat</w:t>
+      </w:r>
+      <w:proofErr w:type="spellEnd"/>
+      <w:r>
+        <w:rPr>
+          <w:rFonts w:ascii="Consolas" w:hAnsi="Consolas" w:cs="Consolas"/>
+          <w:color w:val="008000"/>
+          <w:sz w:val="19"/>
+          <w:szCs w:val="19"/>
+        </w:rPr>
+        <w:t xml:space="preserve"> </w:t>
+      </w:r>
+      <w:proofErr w:type="spellStart"/>
+      <w:r>
+        <w:rPr>
+          <w:rFonts w:ascii="Consolas" w:hAnsi="Consolas" w:cs="Consolas"/>
+          <w:color w:val="008000"/>
+          <w:sz w:val="19"/>
+          <w:szCs w:val="19"/>
+        </w:rPr>
+        <w:t>Ostrołęka','powiat</w:t>
+      </w:r>
+      <w:proofErr w:type="spellEnd"/>
+      <w:r>
+        <w:rPr>
+          <w:rFonts w:ascii="Consolas" w:hAnsi="Consolas" w:cs="Consolas"/>
+          <w:color w:val="008000"/>
+          <w:sz w:val="19"/>
+          <w:szCs w:val="19"/>
+        </w:rPr>
+        <w:t xml:space="preserve"> </w:t>
+      </w:r>
+      <w:proofErr w:type="spellStart"/>
+      <w:r>
+        <w:rPr>
+          <w:rFonts w:ascii="Consolas" w:hAnsi="Consolas" w:cs="Consolas"/>
+          <w:color w:val="008000"/>
+          <w:sz w:val="19"/>
+          <w:szCs w:val="19"/>
+        </w:rPr>
+        <w:t>ostrowski','powiat</w:t>
+      </w:r>
+      <w:proofErr w:type="spellEnd"/>
+      <w:r>
+        <w:rPr>
+          <w:rFonts w:ascii="Consolas" w:hAnsi="Consolas" w:cs="Consolas"/>
+          <w:color w:val="008000"/>
+          <w:sz w:val="19"/>
+          <w:szCs w:val="19"/>
+        </w:rPr>
+        <w:t xml:space="preserve"> </w:t>
+      </w:r>
+      <w:proofErr w:type="spellStart"/>
+      <w:r>
+        <w:rPr>
+          <w:rFonts w:ascii="Consolas" w:hAnsi="Consolas" w:cs="Consolas"/>
+          <w:color w:val="008000"/>
+          <w:sz w:val="19"/>
+          <w:szCs w:val="19"/>
+        </w:rPr>
+        <w:t>otwocki','powiat</w:t>
+      </w:r>
+      <w:proofErr w:type="spellEnd"/>
+      <w:r>
+        <w:rPr>
+          <w:rFonts w:ascii="Consolas" w:hAnsi="Consolas" w:cs="Consolas"/>
+          <w:color w:val="008000"/>
+          <w:sz w:val="19"/>
+          <w:szCs w:val="19"/>
+        </w:rPr>
+        <w:t xml:space="preserve"> </w:t>
+      </w:r>
+      <w:proofErr w:type="spellStart"/>
+      <w:r>
+        <w:rPr>
+          <w:rFonts w:ascii="Consolas" w:hAnsi="Consolas" w:cs="Consolas"/>
+          <w:color w:val="008000"/>
+          <w:sz w:val="19"/>
+          <w:szCs w:val="19"/>
+        </w:rPr>
+        <w:t>piaseczyński','powiat</w:t>
+      </w:r>
+      <w:proofErr w:type="spellEnd"/>
+      <w:r>
+        <w:rPr>
+          <w:rFonts w:ascii="Consolas" w:hAnsi="Consolas" w:cs="Consolas"/>
+          <w:color w:val="008000"/>
+          <w:sz w:val="19"/>
+          <w:szCs w:val="19"/>
+        </w:rPr>
+        <w:t xml:space="preserve"> </w:t>
+      </w:r>
+      <w:proofErr w:type="spellStart"/>
+      <w:r>
+        <w:rPr>
+          <w:rFonts w:ascii="Consolas" w:hAnsi="Consolas" w:cs="Consolas"/>
+          <w:color w:val="008000"/>
+          <w:sz w:val="19"/>
+          <w:szCs w:val="19"/>
+        </w:rPr>
+        <w:t>Płock','powiat</w:t>
+      </w:r>
+      <w:proofErr w:type="spellEnd"/>
+      <w:r>
+        <w:rPr>
+          <w:rFonts w:ascii="Consolas" w:hAnsi="Consolas" w:cs="Consolas"/>
+          <w:color w:val="008000"/>
+          <w:sz w:val="19"/>
+          <w:szCs w:val="19"/>
+        </w:rPr>
+        <w:t xml:space="preserve"> </w:t>
+      </w:r>
+      <w:proofErr w:type="spellStart"/>
+      <w:r>
+        <w:rPr>
+          <w:rFonts w:ascii="Consolas" w:hAnsi="Consolas" w:cs="Consolas"/>
+          <w:color w:val="008000"/>
+          <w:sz w:val="19"/>
+          <w:szCs w:val="19"/>
+        </w:rPr>
+        <w:t>płocki','powiat</w:t>
+      </w:r>
+      <w:proofErr w:type="spellEnd"/>
+      <w:r>
+        <w:rPr>
+          <w:rFonts w:ascii="Consolas" w:hAnsi="Consolas" w:cs="Consolas"/>
+          <w:color w:val="008000"/>
+          <w:sz w:val="19"/>
+          <w:szCs w:val="19"/>
+        </w:rPr>
+        <w:t xml:space="preserve"> </w:t>
+      </w:r>
+      <w:proofErr w:type="spellStart"/>
+      <w:r>
+        <w:rPr>
+          <w:rFonts w:ascii="Consolas" w:hAnsi="Consolas" w:cs="Consolas"/>
+          <w:color w:val="008000"/>
+          <w:sz w:val="19"/>
+          <w:szCs w:val="19"/>
+        </w:rPr>
+        <w:t>płoński','powiat</w:t>
+      </w:r>
+      <w:proofErr w:type="spellEnd"/>
+      <w:r>
+        <w:rPr>
+          <w:rFonts w:ascii="Consolas" w:hAnsi="Consolas" w:cs="Consolas"/>
+          <w:color w:val="008000"/>
+          <w:sz w:val="19"/>
+          <w:szCs w:val="19"/>
+        </w:rPr>
+        <w:t xml:space="preserve"> </w:t>
+      </w:r>
+      <w:proofErr w:type="spellStart"/>
+      <w:r>
+        <w:rPr>
+          <w:rFonts w:ascii="Consolas" w:hAnsi="Consolas" w:cs="Consolas"/>
+          <w:color w:val="008000"/>
+          <w:sz w:val="19"/>
+          <w:szCs w:val="19"/>
+        </w:rPr>
+        <w:t>pruszkowski','powiat</w:t>
+      </w:r>
+      <w:proofErr w:type="spellEnd"/>
+      <w:r>
+        <w:rPr>
+          <w:rFonts w:ascii="Consolas" w:hAnsi="Consolas" w:cs="Consolas"/>
+          <w:color w:val="008000"/>
+          <w:sz w:val="19"/>
+          <w:szCs w:val="19"/>
+        </w:rPr>
+        <w:t xml:space="preserve"> </w:t>
+      </w:r>
+      <w:proofErr w:type="spellStart"/>
+      <w:r>
+        <w:rPr>
+          <w:rFonts w:ascii="Consolas" w:hAnsi="Consolas" w:cs="Consolas"/>
+          <w:color w:val="008000"/>
+          <w:sz w:val="19"/>
+          <w:szCs w:val="19"/>
+        </w:rPr>
+        <w:t>przasnyski','powiat</w:t>
+      </w:r>
+      <w:proofErr w:type="spellEnd"/>
+      <w:r>
+        <w:rPr>
+          <w:rFonts w:ascii="Consolas" w:hAnsi="Consolas" w:cs="Consolas"/>
+          <w:color w:val="008000"/>
+          <w:sz w:val="19"/>
+          <w:szCs w:val="19"/>
+        </w:rPr>
+        <w:t xml:space="preserve"> </w:t>
+      </w:r>
+      <w:proofErr w:type="spellStart"/>
+      <w:r>
+        <w:rPr>
+          <w:rFonts w:ascii="Consolas" w:hAnsi="Consolas" w:cs="Consolas"/>
+          <w:color w:val="008000"/>
+          <w:sz w:val="19"/>
+          <w:szCs w:val="19"/>
+        </w:rPr>
+        <w:t>przysuski','powiat</w:t>
+      </w:r>
+      <w:proofErr w:type="spellEnd"/>
+      <w:r>
+        <w:rPr>
+          <w:rFonts w:ascii="Consolas" w:hAnsi="Consolas" w:cs="Consolas"/>
+          <w:color w:val="008000"/>
+          <w:sz w:val="19"/>
+          <w:szCs w:val="19"/>
+        </w:rPr>
+        <w:t xml:space="preserve"> </w:t>
+      </w:r>
+      <w:proofErr w:type="spellStart"/>
+      <w:r>
+        <w:rPr>
+          <w:rFonts w:ascii="Consolas" w:hAnsi="Consolas" w:cs="Consolas"/>
+          <w:color w:val="008000"/>
+          <w:sz w:val="19"/>
+          <w:szCs w:val="19"/>
+        </w:rPr>
+        <w:t>pułtuski','powiat</w:t>
+      </w:r>
+      <w:proofErr w:type="spellEnd"/>
+      <w:r>
+        <w:rPr>
+          <w:rFonts w:ascii="Consolas" w:hAnsi="Consolas" w:cs="Consolas"/>
+          <w:color w:val="008000"/>
+          <w:sz w:val="19"/>
+          <w:szCs w:val="19"/>
+        </w:rPr>
+        <w:t xml:space="preserve"> </w:t>
+      </w:r>
+      <w:proofErr w:type="spellStart"/>
+      <w:r>
+        <w:rPr>
+          <w:rFonts w:ascii="Consolas" w:hAnsi="Consolas" w:cs="Consolas"/>
+          <w:color w:val="008000"/>
+          <w:sz w:val="19"/>
+          <w:szCs w:val="19"/>
+        </w:rPr>
+        <w:t>Radom','powiat</w:t>
+      </w:r>
+      <w:proofErr w:type="spellEnd"/>
+      <w:r>
+        <w:rPr>
+          <w:rFonts w:ascii="Consolas" w:hAnsi="Consolas" w:cs="Consolas"/>
+          <w:color w:val="008000"/>
+          <w:sz w:val="19"/>
+          <w:szCs w:val="19"/>
+        </w:rPr>
+        <w:t xml:space="preserve"> </w:t>
+      </w:r>
+      <w:proofErr w:type="spellStart"/>
+      <w:r>
+        <w:rPr>
+          <w:rFonts w:ascii="Consolas" w:hAnsi="Consolas" w:cs="Consolas"/>
+          <w:color w:val="008000"/>
+          <w:sz w:val="19"/>
+          <w:szCs w:val="19"/>
+        </w:rPr>
+        <w:t>radomski','powiat</w:t>
+      </w:r>
+      <w:proofErr w:type="spellEnd"/>
+      <w:r>
+        <w:rPr>
+          <w:rFonts w:ascii="Consolas" w:hAnsi="Consolas" w:cs="Consolas"/>
+          <w:color w:val="008000"/>
+          <w:sz w:val="19"/>
+          <w:szCs w:val="19"/>
+        </w:rPr>
+        <w:t xml:space="preserve"> </w:t>
+      </w:r>
+      <w:proofErr w:type="spellStart"/>
+      <w:r>
+        <w:rPr>
+          <w:rFonts w:ascii="Consolas" w:hAnsi="Consolas" w:cs="Consolas"/>
+          <w:color w:val="008000"/>
+          <w:sz w:val="19"/>
+          <w:szCs w:val="19"/>
+        </w:rPr>
+        <w:t>Siedlce','powiat</w:t>
+      </w:r>
+      <w:proofErr w:type="spellEnd"/>
+      <w:r>
+        <w:rPr>
+          <w:rFonts w:ascii="Consolas" w:hAnsi="Consolas" w:cs="Consolas"/>
+          <w:color w:val="008000"/>
+          <w:sz w:val="19"/>
+          <w:szCs w:val="19"/>
+        </w:rPr>
+        <w:t xml:space="preserve"> </w:t>
+      </w:r>
+      <w:proofErr w:type="spellStart"/>
+      <w:r>
+        <w:rPr>
+          <w:rFonts w:ascii="Consolas" w:hAnsi="Consolas" w:cs="Consolas"/>
+          <w:color w:val="008000"/>
+          <w:sz w:val="19"/>
+          <w:szCs w:val="19"/>
+        </w:rPr>
+        <w:t>siedlecki','powiat</w:t>
+      </w:r>
+      <w:proofErr w:type="spellEnd"/>
+      <w:r>
+        <w:rPr>
+          <w:rFonts w:ascii="Consolas" w:hAnsi="Consolas" w:cs="Consolas"/>
+          <w:color w:val="008000"/>
+          <w:sz w:val="19"/>
+          <w:szCs w:val="19"/>
+        </w:rPr>
+        <w:t xml:space="preserve"> </w:t>
+      </w:r>
+      <w:proofErr w:type="spellStart"/>
+      <w:r>
+        <w:rPr>
+          <w:rFonts w:ascii="Consolas" w:hAnsi="Consolas" w:cs="Consolas"/>
+          <w:color w:val="008000"/>
+          <w:sz w:val="19"/>
+          <w:szCs w:val="19"/>
+        </w:rPr>
+        <w:t>sierpecki','powiat</w:t>
+      </w:r>
+      <w:proofErr w:type="spellEnd"/>
+      <w:r>
+        <w:rPr>
+          <w:rFonts w:ascii="Consolas" w:hAnsi="Consolas" w:cs="Consolas"/>
+          <w:color w:val="008000"/>
+          <w:sz w:val="19"/>
+          <w:szCs w:val="19"/>
+        </w:rPr>
+        <w:t xml:space="preserve"> </w:t>
+      </w:r>
+      <w:proofErr w:type="spellStart"/>
+      <w:r>
+        <w:rPr>
+          <w:rFonts w:ascii="Consolas" w:hAnsi="Consolas" w:cs="Consolas"/>
+          <w:color w:val="008000"/>
+          <w:sz w:val="19"/>
+          <w:szCs w:val="19"/>
+        </w:rPr>
+        <w:t>sochaczewski','powiat</w:t>
+      </w:r>
+      <w:proofErr w:type="spellEnd"/>
+      <w:r>
+        <w:rPr>
+          <w:rFonts w:ascii="Consolas" w:hAnsi="Consolas" w:cs="Consolas"/>
+          <w:color w:val="008000"/>
+          <w:sz w:val="19"/>
+          <w:szCs w:val="19"/>
+        </w:rPr>
+        <w:t xml:space="preserve"> </w:t>
+      </w:r>
+      <w:proofErr w:type="spellStart"/>
+      <w:r>
+        <w:rPr>
+          <w:rFonts w:ascii="Consolas" w:hAnsi="Consolas" w:cs="Consolas"/>
+          <w:color w:val="008000"/>
+          <w:sz w:val="19"/>
+          <w:szCs w:val="19"/>
+        </w:rPr>
+        <w:t>sokołowski','powiat</w:t>
+      </w:r>
+      <w:proofErr w:type="spellEnd"/>
+      <w:r>
+        <w:rPr>
+          <w:rFonts w:ascii="Consolas" w:hAnsi="Consolas" w:cs="Consolas"/>
+          <w:color w:val="008000"/>
+          <w:sz w:val="19"/>
+          <w:szCs w:val="19"/>
+        </w:rPr>
+        <w:t xml:space="preserve"> </w:t>
+      </w:r>
+      <w:proofErr w:type="spellStart"/>
+      <w:r>
+        <w:rPr>
+          <w:rFonts w:ascii="Consolas" w:hAnsi="Consolas" w:cs="Consolas"/>
+          <w:color w:val="008000"/>
+          <w:sz w:val="19"/>
+          <w:szCs w:val="19"/>
+        </w:rPr>
+        <w:t>szydłowiecki','powiat</w:t>
+      </w:r>
+      <w:proofErr w:type="spellEnd"/>
+      <w:r>
+        <w:rPr>
+          <w:rFonts w:ascii="Consolas" w:hAnsi="Consolas" w:cs="Consolas"/>
+          <w:color w:val="008000"/>
+          <w:sz w:val="19"/>
+          <w:szCs w:val="19"/>
+        </w:rPr>
+        <w:t xml:space="preserve"> </w:t>
+      </w:r>
+      <w:proofErr w:type="spellStart"/>
+      <w:r>
+        <w:rPr>
+          <w:rFonts w:ascii="Consolas" w:hAnsi="Consolas" w:cs="Consolas"/>
+          <w:color w:val="008000"/>
+          <w:sz w:val="19"/>
+          <w:szCs w:val="19"/>
+        </w:rPr>
+        <w:t>Warszawa','powiat</w:t>
+      </w:r>
+      <w:proofErr w:type="spellEnd"/>
+      <w:r>
+        <w:rPr>
+          <w:rFonts w:ascii="Consolas" w:hAnsi="Consolas" w:cs="Consolas"/>
+          <w:color w:val="008000"/>
+          <w:sz w:val="19"/>
+          <w:szCs w:val="19"/>
+        </w:rPr>
+        <w:t xml:space="preserve"> warszawski </w:t>
+      </w:r>
+      <w:proofErr w:type="spellStart"/>
+      <w:r>
+        <w:rPr>
+          <w:rFonts w:ascii="Consolas" w:hAnsi="Consolas" w:cs="Consolas"/>
+          <w:color w:val="008000"/>
+          <w:sz w:val="19"/>
+          <w:szCs w:val="19"/>
+        </w:rPr>
+        <w:t>zachodni','powiat</w:t>
+      </w:r>
+      <w:proofErr w:type="spellEnd"/>
+      <w:r>
+        <w:rPr>
+          <w:rFonts w:ascii="Consolas" w:hAnsi="Consolas" w:cs="Consolas"/>
+          <w:color w:val="008000"/>
+          <w:sz w:val="19"/>
+          <w:szCs w:val="19"/>
+        </w:rPr>
+        <w:t xml:space="preserve"> </w:t>
+      </w:r>
+      <w:proofErr w:type="spellStart"/>
+      <w:r>
+        <w:rPr>
+          <w:rFonts w:ascii="Consolas" w:hAnsi="Consolas" w:cs="Consolas"/>
+          <w:color w:val="008000"/>
+          <w:sz w:val="19"/>
+          <w:szCs w:val="19"/>
+        </w:rPr>
+        <w:t>węgrowski','powiat</w:t>
+      </w:r>
+      <w:proofErr w:type="spellEnd"/>
+      <w:r>
+        <w:rPr>
+          <w:rFonts w:ascii="Consolas" w:hAnsi="Consolas" w:cs="Consolas"/>
+          <w:color w:val="008000"/>
+          <w:sz w:val="19"/>
+          <w:szCs w:val="19"/>
+        </w:rPr>
+        <w:t xml:space="preserve"> </w:t>
+      </w:r>
+      <w:proofErr w:type="spellStart"/>
+      <w:r>
+        <w:rPr>
+          <w:rFonts w:ascii="Consolas" w:hAnsi="Consolas" w:cs="Consolas"/>
+          <w:color w:val="008000"/>
+          <w:sz w:val="19"/>
+          <w:szCs w:val="19"/>
+        </w:rPr>
+        <w:t>wołomiński','powiat</w:t>
+      </w:r>
+      <w:proofErr w:type="spellEnd"/>
+      <w:r>
+        <w:rPr>
+          <w:rFonts w:ascii="Consolas" w:hAnsi="Consolas" w:cs="Consolas"/>
+          <w:color w:val="008000"/>
+          <w:sz w:val="19"/>
+          <w:szCs w:val="19"/>
+        </w:rPr>
+        <w:t xml:space="preserve"> </w:t>
+      </w:r>
+      <w:proofErr w:type="spellStart"/>
+      <w:r>
+        <w:rPr>
+          <w:rFonts w:ascii="Consolas" w:hAnsi="Consolas" w:cs="Consolas"/>
+          <w:color w:val="008000"/>
+          <w:sz w:val="19"/>
+          <w:szCs w:val="19"/>
+        </w:rPr>
+        <w:t>wyszkowski','powiat</w:t>
+      </w:r>
+      <w:proofErr w:type="spellEnd"/>
+      <w:r>
+        <w:rPr>
+          <w:rFonts w:ascii="Consolas" w:hAnsi="Consolas" w:cs="Consolas"/>
+          <w:color w:val="008000"/>
+          <w:sz w:val="19"/>
+          <w:szCs w:val="19"/>
+        </w:rPr>
+        <w:t xml:space="preserve"> </w:t>
+      </w:r>
+      <w:proofErr w:type="spellStart"/>
+      <w:r>
+        <w:rPr>
+          <w:rFonts w:ascii="Consolas" w:hAnsi="Consolas" w:cs="Consolas"/>
+          <w:color w:val="008000"/>
+          <w:sz w:val="19"/>
+          <w:szCs w:val="19"/>
+        </w:rPr>
+        <w:t>zwoleński','powiat</w:t>
+      </w:r>
+      <w:proofErr w:type="spellEnd"/>
+      <w:r>
+        <w:rPr>
+          <w:rFonts w:ascii="Consolas" w:hAnsi="Consolas" w:cs="Consolas"/>
+          <w:color w:val="008000"/>
+          <w:sz w:val="19"/>
+          <w:szCs w:val="19"/>
+        </w:rPr>
+        <w:t xml:space="preserve"> </w:t>
+      </w:r>
+      <w:proofErr w:type="spellStart"/>
+      <w:r>
+        <w:rPr>
+          <w:rFonts w:ascii="Consolas" w:hAnsi="Consolas" w:cs="Consolas"/>
+          <w:color w:val="008000"/>
+          <w:sz w:val="19"/>
+          <w:szCs w:val="19"/>
+        </w:rPr>
+        <w:t>żuromiński','powiat</w:t>
+      </w:r>
+      <w:proofErr w:type="spellEnd"/>
+      <w:r>
+        <w:rPr>
+          <w:rFonts w:ascii="Consolas" w:hAnsi="Consolas" w:cs="Consolas"/>
+          <w:color w:val="008000"/>
+          <w:sz w:val="19"/>
+          <w:szCs w:val="19"/>
+        </w:rPr>
+        <w:t xml:space="preserve"> żyrardowski')</w:t>
+      </w:r>
+    </w:p>
+    <w:p>
+      <w:pPr>
+        <w:rPr>
+          <w:rFonts w:ascii="Consolas" w:hAnsi="Consolas" w:cs="Consolas"/>
+          <w:color w:val="000000"/>
+          <w:sz w:val="19"/>
+          <w:szCs w:val="19"/>
+        </w:rPr>
+      </w:pPr>
+      <w:r>
+        <w:rPr>
+          <w:rFonts w:ascii="Consolas" w:hAnsi="Consolas" w:cs="Consolas"/>
+          <w:color w:val="000000"/>
+          <w:sz w:val="19"/>
+          <w:szCs w:val="19"/>
+        </w:rPr>
+        <w:t xml:space="preserve">  </w:t>
+      </w:r>
+      <w:r>
+        <w:rPr>
+          <w:rFonts w:ascii="Consolas" w:hAnsi="Consolas" w:cs="Consolas"/>
+          <w:color w:val="0000FF"/>
+          <w:sz w:val="19"/>
+          <w:szCs w:val="19"/>
+        </w:rPr>
+        <w:t>ORDER</w:t>
+      </w:r>
+      <w:r>
+        <w:rPr>
+          <w:rFonts w:ascii="Consolas" w:hAnsi="Consolas" w:cs="Consolas"/>
+          <w:color w:val="000000"/>
+          <w:sz w:val="19"/>
+          <w:szCs w:val="19"/>
+        </w:rPr>
+        <w:t xml:space="preserve"> </w:t>
+      </w:r>
+      <w:r>
+        <w:rPr>
+          <w:rFonts w:ascii="Consolas" w:hAnsi="Consolas" w:cs="Consolas"/>
+          <w:color w:val="0000FF"/>
+          <w:sz w:val="19"/>
+          <w:szCs w:val="19"/>
+        </w:rPr>
+        <w:t>BY</w:t>
+      </w:r>
+      <w:r>
+        <w:rPr>
+          <w:rFonts w:ascii="Consolas" w:hAnsi="Consolas" w:cs="Consolas"/>
+          <w:color w:val="000000"/>
+          <w:sz w:val="19"/>
+          <w:szCs w:val="19"/>
+        </w:rPr>
+        <w:t xml:space="preserve"> </w:t>
+      </w:r>
+      <w:proofErr w:type="spellStart"/>
+      <w:r>
+        <w:rPr>
+          <w:rFonts w:ascii="Consolas" w:hAnsi="Consolas" w:cs="Consolas"/>
+          <w:color w:val="000000"/>
+          <w:sz w:val="19"/>
+          <w:szCs w:val="19"/>
+        </w:rPr>
+        <w:t>jpt_nazwa</w:t>
+      </w:r>
+      <w:proofErr w:type="spellEnd"/>
+      <w:r>
+        <w:rPr>
+          <w:rFonts w:ascii="Consolas" w:hAnsi="Consolas" w:cs="Consolas"/>
+          <w:color w:val="000000"/>
+          <w:sz w:val="19"/>
+          <w:szCs w:val="19"/>
+        </w:rPr>
+        <w:t>_</w:t>
+      </w:r>
+    </w:p>
+    <w:p>
+      <w:pPr>
+        <w:rPr>
+          <w:rFonts w:ascii="Cambria" w:hAnsi="Cambria"/>
+        </w:rPr>
+      </w:pPr>
+      <w:r>
+        <w:rPr>
+          <w:rFonts w:ascii="Cambria" w:hAnsi="Cambria"/>
+        </w:rPr>
+        <w:drawing>
+          <wp:inline distT="0" distB="0" distL="0" distR="0" wp14:anchorId="6BEE1DC5" wp14:editId="7EEEF4CD">
+            <wp:extent cx="5760720" cy="3514090"/>
+            <wp:effectExtent l="0" t="0" r="0" b="0"/>
+            <wp:docPr id="8" name="Picture 8" descr="Map&#10;&#10;Description automatically generated with low confidence"/>
+            <wp:cNvGraphicFramePr>
+              <a:graphicFrameLocks xmlns:a="http://schemas.openxmlformats.org/drawingml/2006/main" noChangeAspect="1"/>
+            </wp:cNvGraphicFramePr>
+            <a:graphic xmlns:a="http://schemas.openxmlformats.org/drawingml/2006/main">
+              <a:graphicData uri="http://schemas.openxmlformats.org/drawingml/2006/picture">
+                <pic:pic xmlns:pic="http://schemas.openxmlformats.org/drawingml/2006/picture">
+                  <pic:nvPicPr>
+                    <pic:cNvPr id="8" name="Picture 8" descr="Map&#10;&#10;Description automatically generated with low confidence"/>
+                    <pic:cNvPicPr/>
+                  </pic:nvPicPr>
+                  <pic:blipFill>
+                    <a:blip r:embed="rId15"/>
+                    <a:stretch>
+                      <a:fillRect/>
+                    </a:stretch>
+                  </pic:blipFill>
+                  <pic:spPr>
+                    <a:xfrm>
+                      <a:off x="0" y="0"/>
+                      <a:ext cx="5760720" cy="3514090"/>
+                    </a:xfrm>
+                    <a:prstGeom prst="rect">
+                      <a:avLst/>
+                    </a:prstGeom>
+                  </pic:spPr>
+                </pic:pic>
+              </a:graphicData>
+            </a:graphic>
+          </wp:inline>
+        </w:drawing>
       </w:r>
     </w:p>
     <w:p>
@@ -1337,8 +5676,156 @@
         <w:rPr>
           <w:rFonts w:ascii="Cambria" w:hAnsi="Cambria"/>
         </w:rPr>
-        <w:t xml:space="preserve"> Dodatkowo korzystając z tabeli opisującej Państwa (plik zip na Teamsach):</w:t>
-      </w:r>
+        <w:t xml:space="preserve"> Dodatkowo korzystając z tabeli opisującej Państwa (plik zip na </w:t>
+      </w:r>
+      <w:proofErr w:type="spellStart"/>
+      <w:r>
+        <w:rPr>
+          <w:rFonts w:ascii="Cambria" w:hAnsi="Cambria"/>
+        </w:rPr>
+        <w:t>Teamsach</w:t>
+      </w:r>
+      <w:proofErr w:type="spellEnd"/>
+      <w:r>
+        <w:rPr>
+          <w:rFonts w:ascii="Cambria" w:hAnsi="Cambria"/>
+        </w:rPr>
+        <w:t>):</w:t>
+      </w:r>
+    </w:p>
+    <w:p>
+      <w:pPr>
+        <w:rPr>
+          <w:rFonts w:ascii="Cambria" w:hAnsi="Cambria"/>
+          <w:lang w:val="en-US"/>
+        </w:rPr>
+      </w:pPr>
+      <w:r>
+        <w:rPr>
+          <w:rFonts w:ascii="Cambria" w:hAnsi="Cambria"/>
+          <w:lang w:val="en-US"/>
+        </w:rPr>
+        <w:t xml:space="preserve">Dane </w:t>
+      </w:r>
+      <w:r>
+        <w:rPr>
+          <w:rFonts w:ascii="Cambria" w:hAnsi="Cambria"/>
+          <w:lang w:val="en-US"/>
+        </w:rPr>
+        <w:t xml:space="preserve">z </w:t>
+      </w:r>
+      <w:hyperlink r:id="rId16" w:history="1">
+        <w:r>
+          <w:rPr>
+            <w:rStyle w:val="Hyperlink"/>
+            <w:rFonts w:ascii="Cambria" w:hAnsi="Cambria"/>
+            <w:lang w:val="en-US"/>
+          </w:rPr>
+          <w:t>https://www.naturalearthdata.com/downloads/</w:t>
+        </w:r>
+      </w:hyperlink>
+      <w:r>
+        <w:rPr>
+          <w:rFonts w:ascii="Cambria" w:hAnsi="Cambria"/>
+          <w:lang w:val="en-US"/>
+        </w:rPr>
+        <w:t xml:space="preserve"> </w:t>
+      </w:r>
+      <w:proofErr w:type="spellStart"/>
+      <w:r>
+        <w:rPr>
+          <w:rFonts w:ascii="Cambria" w:hAnsi="Cambria"/>
+          <w:lang w:val="en-US"/>
+        </w:rPr>
+        <w:t>zaimportowane</w:t>
+      </w:r>
+      <w:proofErr w:type="spellEnd"/>
+      <w:r>
+        <w:rPr>
+          <w:rFonts w:ascii="Cambria" w:hAnsi="Cambria"/>
+          <w:lang w:val="en-US"/>
+        </w:rPr>
+        <w:t xml:space="preserve">: </w:t>
+      </w:r>
+      <w:r>
+        <w:rPr>
+          <w:rFonts w:ascii="Cambria" w:hAnsi="Cambria"/>
+          <w:lang w:val="en-US"/>
+        </w:rPr>
+        <w:t>ogr2ogr -overwrite -</w:t>
+      </w:r>
+      <w:proofErr w:type="spellStart"/>
+      <w:r>
+        <w:rPr>
+          <w:rFonts w:ascii="Cambria" w:hAnsi="Cambria"/>
+          <w:lang w:val="en-US"/>
+        </w:rPr>
+        <w:t>lco</w:t>
+      </w:r>
+      <w:proofErr w:type="spellEnd"/>
+      <w:r>
+        <w:rPr>
+          <w:rFonts w:ascii="Cambria" w:hAnsi="Cambria"/>
+          <w:lang w:val="en-US"/>
+        </w:rPr>
+        <w:t xml:space="preserve"> ENCODING=CP1250   -</w:t>
+      </w:r>
+      <w:proofErr w:type="spellStart"/>
+      <w:r>
+        <w:rPr>
+          <w:rFonts w:ascii="Cambria" w:hAnsi="Cambria"/>
+          <w:lang w:val="en-US"/>
+        </w:rPr>
+        <w:t>s_srs</w:t>
+      </w:r>
+      <w:proofErr w:type="spellEnd"/>
+      <w:r>
+        <w:rPr>
+          <w:rFonts w:ascii="Cambria" w:hAnsi="Cambria"/>
+          <w:lang w:val="en-US"/>
+        </w:rPr>
+        <w:t xml:space="preserve"> epsg:2180 -</w:t>
+      </w:r>
+      <w:proofErr w:type="spellStart"/>
+      <w:r>
+        <w:rPr>
+          <w:rFonts w:ascii="Cambria" w:hAnsi="Cambria"/>
+          <w:lang w:val="en-US"/>
+        </w:rPr>
+        <w:t>t_srs</w:t>
+      </w:r>
+      <w:proofErr w:type="spellEnd"/>
+      <w:r>
+        <w:rPr>
+          <w:rFonts w:ascii="Cambria" w:hAnsi="Cambria"/>
+          <w:lang w:val="en-US"/>
+        </w:rPr>
+        <w:t xml:space="preserve"> epsg:4326  -overwrite -f  </w:t>
+      </w:r>
+      <w:proofErr w:type="spellStart"/>
+      <w:r>
+        <w:rPr>
+          <w:rFonts w:ascii="Cambria" w:hAnsi="Cambria"/>
+          <w:lang w:val="en-US"/>
+        </w:rPr>
+        <w:t>MSSQLSpatial</w:t>
+      </w:r>
+      <w:proofErr w:type="spellEnd"/>
+      <w:r>
+        <w:rPr>
+          <w:rFonts w:ascii="Cambria" w:hAnsi="Cambria"/>
+          <w:lang w:val="en-US"/>
+        </w:rPr>
+        <w:t xml:space="preserve"> "MSSQL:server=LAPTOP-5BO3VBA9\SQLEXPRESS;database=GeoBase;trusted_connection=yes" "C:\Users\tt\Downloads\ne_10m_admin_0_countries\countries.shp"</w:t>
+      </w:r>
+    </w:p>
+    <w:p>
+      <w:pPr>
+        <w:rPr>
+          <w:rFonts w:ascii="Cambria" w:hAnsi="Cambria"/>
+          <w:lang w:val="en-US"/>
+        </w:rPr>
+      </w:pPr>
     </w:p>
     <w:p>
       <w:pPr>
@@ -1355,8 +5842,16 @@
         <w:rPr>
           <w:rFonts w:ascii="Cambria" w:hAnsi="Cambria"/>
         </w:rPr>
+        <w:lastRenderedPageBreak/>
         <w:t>Oblicz odległość pomiędzy Polską a Nigerią</w:t>
       </w:r>
+    </w:p>
+    <w:p>
+      <w:pPr>
+        <w:rPr>
+          <w:rFonts w:ascii="Cambria" w:hAnsi="Cambria"/>
+        </w:rPr>
+      </w:pPr>
     </w:p>
     <w:p>
       <w:pPr>
@@ -1379,6 +5874,21 @@
     <w:p>
       <w:pPr>
         <w:pStyle w:val="ListParagraph"/>
+        <w:rPr>
+          <w:rFonts w:ascii="Cambria" w:hAnsi="Cambria"/>
+        </w:rPr>
+      </w:pPr>
+    </w:p>
+    <w:p>
+      <w:pPr>
+        <w:rPr>
+          <w:rFonts w:ascii="Cambria" w:hAnsi="Cambria"/>
+        </w:rPr>
+      </w:pPr>
+    </w:p>
+    <w:p>
+      <w:pPr>
+        <w:pStyle w:val="ListParagraph"/>
         <w:numPr>
           <w:ilvl w:val="1"/>
           <w:numId w:val="1"/>
@@ -1393,7 +5903,7 @@
         </w:rPr>
         <w:t xml:space="preserve">Za pomocą narzędzia </w:t>
       </w:r>
-      <w:hyperlink r:id="rId12" w:history="1">
+      <w:hyperlink r:id="rId17" w:history="1">
         <w:r>
           <w:rPr>
             <w:rStyle w:val="Hyperlink"/>
@@ -1415,8 +5925,16 @@
         <w:rPr>
           <w:rFonts w:ascii="Cambria" w:hAnsi="Cambria"/>
         </w:rPr>
-        <w:t>Wygeneruj próbkę 1000 wartości w prostokącie opisującym Polske</w:t>
-      </w:r>
+        <w:t xml:space="preserve">Wygeneruj próbkę 1000 wartości w prostokącie opisującym </w:t>
+      </w:r>
+      <w:proofErr w:type="spellStart"/>
+      <w:r>
+        <w:rPr>
+          <w:rFonts w:ascii="Cambria" w:hAnsi="Cambria"/>
+        </w:rPr>
+        <w:t>Polske</w:t>
+      </w:r>
+      <w:proofErr w:type="spellEnd"/>
     </w:p>
     <w:p>
       <w:pPr>
@@ -1432,6 +5950,13 @@
         </w:rPr>
         <w:t>Sprawdź które z tych punktów nie należą do obszaru Polski</w:t>
       </w:r>
+    </w:p>
+    <w:p>
+      <w:pPr>
+        <w:rPr>
+          <w:rFonts w:ascii="Cambria" w:hAnsi="Cambria"/>
+        </w:rPr>
+      </w:pPr>
     </w:p>
     <w:p>
       <w:pPr>
@@ -1448,7 +5973,21 @@
         <w:rPr>
           <w:rFonts w:ascii="Cambria" w:hAnsi="Cambria"/>
         </w:rPr>
-        <w:t>Stwórz wycinek mapy składający się z powierzchni kilku państw (np. Poska, Niemcy, Włochy)</w:t>
+        <w:t xml:space="preserve">Stwórz wycinek mapy składający się z powierzchni kilku państw (np. </w:t>
+      </w:r>
+      <w:proofErr w:type="spellStart"/>
+      <w:r>
+        <w:rPr>
+          <w:rFonts w:ascii="Cambria" w:hAnsi="Cambria"/>
+        </w:rPr>
+        <w:t>Poska</w:t>
+      </w:r>
+      <w:proofErr w:type="spellEnd"/>
+      <w:r>
+        <w:rPr>
+          <w:rFonts w:ascii="Cambria" w:hAnsi="Cambria"/>
+        </w:rPr>
+        <w:t>, Niemcy, Włochy)</w:t>
       </w:r>
     </w:p>
     <w:p>
@@ -1461,7 +6000,6 @@
         <w:rPr>
           <w:noProof/>
         </w:rPr>
-        <w:lastRenderedPageBreak/>
         <w:drawing>
           <wp:inline distT="0" distB="0" distL="0" distR="0" wp14:anchorId="24245FA3" wp14:editId="2275C08A">
             <wp:extent cx="2990850" cy="3066038"/>
@@ -1480,7 +6018,7 @@
                     </pic:cNvPicPr>
                   </pic:nvPicPr>
                   <pic:blipFill>
-                    <a:blip r:embed="rId13" cstate="print"/>
+                    <a:blip r:embed="rId18" cstate="print"/>
                     <a:srcRect/>
                     <a:stretch>
                       <a:fillRect/>
@@ -2165,6 +6703,18 @@
     <w:rPr>
       <w:color w:val="0563C1" w:themeColor="hyperlink"/>
       <w:u w:val="single"/>
+    </w:rPr>
+  </w:style>
+  <w:style w:type="character" w:styleId="UnresolvedMention">
+    <w:name w:val="Unresolved Mention"/>
+    <w:basedOn w:val="DefaultParagraphFont"/>
+    <w:uiPriority w:val="99"/>
+    <w:semiHidden/>
+    <w:unhideWhenUsed/>
+    <w:rsid w:val="00B5111E"/>
+    <w:rPr>
+      <w:color w:val="605E5C"/>
+      <w:shd w:val="clear" w:color="auto" w:fill="E1DFDD"/>
     </w:rPr>
   </w:style>
 </w:styles>

</xml_diff>